<commit_message>
Updated performance doc with new benchmarks
</commit_message>
<xml_diff>
--- a/Docs/Performance.docx
+++ b/Docs/Performance.docx
@@ -244,6 +244,7 @@
       <w:pPr>
         <w:pStyle w:val="Code"/>
       </w:pPr>
+      <w:bookmarkStart w:id="7" w:name="_Toc491119563"/>
       <w:r>
         <w:t>--- Performance (1 thread) ---</w:t>
       </w:r>
@@ -253,39 +254,39 @@
         <w:pStyle w:val="Code"/>
       </w:pPr>
       <w:r>
-        <w:t>Total run time: 3.314056 seconds</w:t>
-      </w:r>
-    </w:p>
-    <w:p>
-      <w:pPr>
-        <w:pStyle w:val="Code"/>
-      </w:pPr>
-      <w:r>
-        <w:t>Total script execution time: 3.244217 seconds</w:t>
-      </w:r>
-    </w:p>
-    <w:p>
-      <w:pPr>
-        <w:pStyle w:val="Code"/>
-      </w:pPr>
-      <w:r>
-        <w:t>Number of scripts executed: 340000 (102593 per second)</w:t>
-      </w:r>
-    </w:p>
-    <w:p>
-      <w:pPr>
-        <w:pStyle w:val="Code"/>
-      </w:pPr>
-      <w:r>
-        <w:t>Number of scripts completed: 40000 (12069 per second)</w:t>
-      </w:r>
-    </w:p>
-    <w:p>
-      <w:pPr>
-        <w:pStyle w:val="Code"/>
-      </w:pPr>
-      <w:r>
-        <w:t>Number of instructions executed: 22880000 (6.90M per second)</w:t>
+        <w:t>Total run time: 2.600306 seconds</w:t>
+      </w:r>
+    </w:p>
+    <w:p>
+      <w:pPr>
+        <w:pStyle w:val="Code"/>
+      </w:pPr>
+      <w:r>
+        <w:t>Total script execution time: 2.542499 seconds</w:t>
+      </w:r>
+    </w:p>
+    <w:p>
+      <w:pPr>
+        <w:pStyle w:val="Code"/>
+      </w:pPr>
+      <w:r>
+        <w:t>Number of scripts executed: 340000 (130753 per second)</w:t>
+      </w:r>
+    </w:p>
+    <w:p>
+      <w:pPr>
+        <w:pStyle w:val="Code"/>
+      </w:pPr>
+      <w:r>
+        <w:t>Number of scripts completed: 40000 (15382 per second)</w:t>
+      </w:r>
+    </w:p>
+    <w:p>
+      <w:pPr>
+        <w:pStyle w:val="Code"/>
+      </w:pPr>
+      <w:r>
+        <w:t>Number of instructions executed: 22880000 (8.80M per second)</w:t>
       </w:r>
     </w:p>
     <w:p>
@@ -306,39 +307,39 @@
         <w:pStyle w:val="Code"/>
       </w:pPr>
       <w:r>
-        <w:t>Total run time: 1.752988 seconds</w:t>
-      </w:r>
-    </w:p>
-    <w:p>
-      <w:pPr>
-        <w:pStyle w:val="Code"/>
-      </w:pPr>
-      <w:r>
-        <w:t>Total script execution time: 3.415886 seconds</w:t>
-      </w:r>
-    </w:p>
-    <w:p>
-      <w:pPr>
-        <w:pStyle w:val="Code"/>
-      </w:pPr>
-      <w:r>
-        <w:t>Number of scripts executed: 340000 (193954 per second)</w:t>
-      </w:r>
-    </w:p>
-    <w:p>
-      <w:pPr>
-        <w:pStyle w:val="Code"/>
-      </w:pPr>
-      <w:r>
-        <w:t>Number of scripts completed: 40000 (22818 per second)</w:t>
-      </w:r>
-    </w:p>
-    <w:p>
-      <w:pPr>
-        <w:pStyle w:val="Code"/>
-      </w:pPr>
-      <w:r>
-        <w:t>Number of instructions executed: 22880000 (13.05M per second)</w:t>
+        <w:t>Total run time: 1.472654 seconds</w:t>
+      </w:r>
+    </w:p>
+    <w:p>
+      <w:pPr>
+        <w:pStyle w:val="Code"/>
+      </w:pPr>
+      <w:r>
+        <w:t>Total script execution time: 2.864254 seconds</w:t>
+      </w:r>
+    </w:p>
+    <w:p>
+      <w:pPr>
+        <w:pStyle w:val="Code"/>
+      </w:pPr>
+      <w:r>
+        <w:t>Number of scripts executed: 340000 (230875 per second)</w:t>
+      </w:r>
+    </w:p>
+    <w:p>
+      <w:pPr>
+        <w:pStyle w:val="Code"/>
+      </w:pPr>
+      <w:r>
+        <w:t>Number of scripts completed: 40000 (27161 per second)</w:t>
+      </w:r>
+    </w:p>
+    <w:p>
+      <w:pPr>
+        <w:pStyle w:val="Code"/>
+      </w:pPr>
+      <w:r>
+        <w:t>Number of instructions executed: 22880000 (15.54M per second)</w:t>
       </w:r>
     </w:p>
     <w:p>
@@ -359,39 +360,39 @@
         <w:pStyle w:val="Code"/>
       </w:pPr>
       <w:r>
-        <w:t>Total run time: 1.237908 seconds</w:t>
-      </w:r>
-    </w:p>
-    <w:p>
-      <w:pPr>
-        <w:pStyle w:val="Code"/>
-      </w:pPr>
-      <w:r>
-        <w:t>Total script execution time: 3.583193 seconds</w:t>
-      </w:r>
-    </w:p>
-    <w:p>
-      <w:pPr>
-        <w:pStyle w:val="Code"/>
-      </w:pPr>
-      <w:r>
-        <w:t>Number of scripts executed: 340000 (274656 per second)</w:t>
-      </w:r>
-    </w:p>
-    <w:p>
-      <w:pPr>
-        <w:pStyle w:val="Code"/>
-      </w:pPr>
-      <w:r>
-        <w:t>Number of scripts completed: 40000 (32312 per second)</w:t>
-      </w:r>
-    </w:p>
-    <w:p>
-      <w:pPr>
-        <w:pStyle w:val="Code"/>
-      </w:pPr>
-      <w:r>
-        <w:t>Number of instructions executed: 22880000 (18.48M per second)</w:t>
+        <w:t>Total run time: 1.045632 seconds</w:t>
+      </w:r>
+    </w:p>
+    <w:p>
+      <w:pPr>
+        <w:pStyle w:val="Code"/>
+      </w:pPr>
+      <w:r>
+        <w:t>Total script execution time: 3.029988 seconds</w:t>
+      </w:r>
+    </w:p>
+    <w:p>
+      <w:pPr>
+        <w:pStyle w:val="Code"/>
+      </w:pPr>
+      <w:r>
+        <w:t>Number of scripts executed: 340000 (325162 per second)</w:t>
+      </w:r>
+    </w:p>
+    <w:p>
+      <w:pPr>
+        <w:pStyle w:val="Code"/>
+      </w:pPr>
+      <w:r>
+        <w:t>Number of scripts completed: 40000 (38254 per second)</w:t>
+      </w:r>
+    </w:p>
+    <w:p>
+      <w:pPr>
+        <w:pStyle w:val="Code"/>
+      </w:pPr>
+      <w:r>
+        <w:t>Number of instructions executed: 22880000 (21.88M per second)</w:t>
       </w:r>
     </w:p>
     <w:p>
@@ -412,39 +413,39 @@
         <w:pStyle w:val="Code"/>
       </w:pPr>
       <w:r>
-        <w:t>Total run time: 1.020461 seconds</w:t>
-      </w:r>
-    </w:p>
-    <w:p>
-      <w:pPr>
-        <w:pStyle w:val="Code"/>
-      </w:pPr>
-      <w:r>
-        <w:t>Total script execution time: 3.874900 seconds</w:t>
-      </w:r>
-    </w:p>
-    <w:p>
-      <w:pPr>
-        <w:pStyle w:val="Code"/>
-      </w:pPr>
-      <w:r>
-        <w:t>Number of scripts executed: 340000 (333182 per second)</w:t>
-      </w:r>
-    </w:p>
-    <w:p>
-      <w:pPr>
-        <w:pStyle w:val="Code"/>
-      </w:pPr>
-      <w:r>
-        <w:t>Number of scripts completed: 40000 (39197 per second)</w:t>
-      </w:r>
-    </w:p>
-    <w:p>
-      <w:pPr>
-        <w:pStyle w:val="Code"/>
-      </w:pPr>
-      <w:r>
-        <w:t>Number of instructions executed: 22880000 (22.42M per second)</w:t>
+        <w:t>Total run time: 0.828761 seconds</w:t>
+      </w:r>
+    </w:p>
+    <w:p>
+      <w:pPr>
+        <w:pStyle w:val="Code"/>
+      </w:pPr>
+      <w:r>
+        <w:t>Total script execution time: 3.170520 seconds</w:t>
+      </w:r>
+    </w:p>
+    <w:p>
+      <w:pPr>
+        <w:pStyle w:val="Code"/>
+      </w:pPr>
+      <w:r>
+        <w:t>Number of scripts executed: 340000 (410251 per second)</w:t>
+      </w:r>
+    </w:p>
+    <w:p>
+      <w:pPr>
+        <w:pStyle w:val="Code"/>
+      </w:pPr>
+      <w:r>
+        <w:t>Number of scripts completed: 40000 (48264 per second)</w:t>
+      </w:r>
+    </w:p>
+    <w:p>
+      <w:pPr>
+        <w:pStyle w:val="Code"/>
+      </w:pPr>
+      <w:r>
+        <w:t>Number of instructions executed: 22880000 (27.61M per second)</w:t>
       </w:r>
     </w:p>
     <w:p>
@@ -465,39 +466,39 @@
         <w:pStyle w:val="Code"/>
       </w:pPr>
       <w:r>
-        <w:t>Total run time: 1.010381 seconds</w:t>
-      </w:r>
-    </w:p>
-    <w:p>
-      <w:pPr>
-        <w:pStyle w:val="Code"/>
-      </w:pPr>
-      <w:r>
-        <w:t>Total script execution time: 4.508929 seconds</w:t>
-      </w:r>
-    </w:p>
-    <w:p>
-      <w:pPr>
-        <w:pStyle w:val="Code"/>
-      </w:pPr>
-      <w:r>
-        <w:t>Number of scripts executed: 340000 (336506 per second)</w:t>
-      </w:r>
-    </w:p>
-    <w:p>
-      <w:pPr>
-        <w:pStyle w:val="Code"/>
-      </w:pPr>
-      <w:r>
-        <w:t>Number of scripts completed: 40000 (39589 per second)</w:t>
-      </w:r>
-    </w:p>
-    <w:p>
-      <w:pPr>
-        <w:pStyle w:val="Code"/>
-      </w:pPr>
-      <w:r>
-        <w:t>Number of instructions executed: 22880000 (22.64M per second)</w:t>
+        <w:t>Total run time: 0.813444 seconds</w:t>
+      </w:r>
+    </w:p>
+    <w:p>
+      <w:pPr>
+        <w:pStyle w:val="Code"/>
+      </w:pPr>
+      <w:r>
+        <w:t>Total script execution time: 3.757712 seconds</w:t>
+      </w:r>
+    </w:p>
+    <w:p>
+      <w:pPr>
+        <w:pStyle w:val="Code"/>
+      </w:pPr>
+      <w:r>
+        <w:t>Number of scripts executed: 340000 (417975 per second)</w:t>
+      </w:r>
+    </w:p>
+    <w:p>
+      <w:pPr>
+        <w:pStyle w:val="Code"/>
+      </w:pPr>
+      <w:r>
+        <w:t>Number of scripts completed: 40000 (49173 per second)</w:t>
+      </w:r>
+    </w:p>
+    <w:p>
+      <w:pPr>
+        <w:pStyle w:val="Code"/>
+      </w:pPr>
+      <w:r>
+        <w:t>Number of instructions executed: 22880000 (28.13M per second)</w:t>
       </w:r>
     </w:p>
     <w:p>
@@ -518,39 +519,39 @@
         <w:pStyle w:val="Code"/>
       </w:pPr>
       <w:r>
-        <w:t>Total run time: 0.945903 seconds</w:t>
-      </w:r>
-    </w:p>
-    <w:p>
-      <w:pPr>
-        <w:pStyle w:val="Code"/>
-      </w:pPr>
-      <w:r>
-        <w:t>Total script execution time: 5.203672 seconds</w:t>
-      </w:r>
-    </w:p>
-    <w:p>
-      <w:pPr>
-        <w:pStyle w:val="Code"/>
-      </w:pPr>
-      <w:r>
-        <w:t>Number of scripts executed: 340000 (359444 per second)</w:t>
-      </w:r>
-    </w:p>
-    <w:p>
-      <w:pPr>
-        <w:pStyle w:val="Code"/>
-      </w:pPr>
-      <w:r>
-        <w:t>Number of scripts completed: 40000 (42287 per second)</w:t>
-      </w:r>
-    </w:p>
-    <w:p>
-      <w:pPr>
-        <w:pStyle w:val="Code"/>
-      </w:pPr>
-      <w:r>
-        <w:t>Number of instructions executed: 22880000 (24.19M per second)</w:t>
+        <w:t>Total run time: 0.819450 seconds</w:t>
+      </w:r>
+    </w:p>
+    <w:p>
+      <w:pPr>
+        <w:pStyle w:val="Code"/>
+      </w:pPr>
+      <w:r>
+        <w:t>Total script execution time: 4.307143 seconds</w:t>
+      </w:r>
+    </w:p>
+    <w:p>
+      <w:pPr>
+        <w:pStyle w:val="Code"/>
+      </w:pPr>
+      <w:r>
+        <w:t>Number of scripts executed: 340000 (414912 per second)</w:t>
+      </w:r>
+    </w:p>
+    <w:p>
+      <w:pPr>
+        <w:pStyle w:val="Code"/>
+      </w:pPr>
+      <w:r>
+        <w:t>Number of scripts completed: 40000 (48813 per second)</w:t>
+      </w:r>
+    </w:p>
+    <w:p>
+      <w:pPr>
+        <w:pStyle w:val="Code"/>
+      </w:pPr>
+      <w:r>
+        <w:t>Number of instructions executed: 22880000 (27.92M per second)</w:t>
       </w:r>
     </w:p>
     <w:p>
@@ -571,39 +572,39 @@
         <w:pStyle w:val="Code"/>
       </w:pPr>
       <w:r>
-        <w:t>Total run time: 0.846344 seconds</w:t>
-      </w:r>
-    </w:p>
-    <w:p>
-      <w:pPr>
-        <w:pStyle w:val="Code"/>
-      </w:pPr>
-      <w:r>
-        <w:t>Total script execution time: 5.597741 seconds</w:t>
-      </w:r>
-    </w:p>
-    <w:p>
-      <w:pPr>
-        <w:pStyle w:val="Code"/>
-      </w:pPr>
-      <w:r>
-        <w:t>Number of scripts executed: 340000 (401728 per second)</w:t>
-      </w:r>
-    </w:p>
-    <w:p>
-      <w:pPr>
-        <w:pStyle w:val="Code"/>
-      </w:pPr>
-      <w:r>
-        <w:t>Number of scripts completed: 40000 (47262 per second)</w:t>
-      </w:r>
-    </w:p>
-    <w:p>
-      <w:pPr>
-        <w:pStyle w:val="Code"/>
-      </w:pPr>
-      <w:r>
-        <w:t>Number of instructions executed: 22880000 (27.03M per second)</w:t>
+        <w:t>Total run time: 0.744149 seconds</w:t>
+      </w:r>
+    </w:p>
+    <w:p>
+      <w:pPr>
+        <w:pStyle w:val="Code"/>
+      </w:pPr>
+      <w:r>
+        <w:t>Total script execution time: 4.683302 seconds</w:t>
+      </w:r>
+    </w:p>
+    <w:p>
+      <w:pPr>
+        <w:pStyle w:val="Code"/>
+      </w:pPr>
+      <w:r>
+        <w:t>Number of scripts executed: 340000 (456897 per second)</w:t>
+      </w:r>
+    </w:p>
+    <w:p>
+      <w:pPr>
+        <w:pStyle w:val="Code"/>
+      </w:pPr>
+      <w:r>
+        <w:t>Number of scripts completed: 40000 (53752 per second)</w:t>
+      </w:r>
+    </w:p>
+    <w:p>
+      <w:pPr>
+        <w:pStyle w:val="Code"/>
+      </w:pPr>
+      <w:r>
+        <w:t>Number of instructions executed: 22880000 (30.75M per second)</w:t>
       </w:r>
     </w:p>
     <w:p>
@@ -624,31 +625,31 @@
         <w:pStyle w:val="Code"/>
       </w:pPr>
       <w:r>
-        <w:t>Total run time: 0.807679 seconds</w:t>
-      </w:r>
-    </w:p>
-    <w:p>
-      <w:pPr>
-        <w:pStyle w:val="Code"/>
-      </w:pPr>
-      <w:r>
-        <w:t>Total script execution time: 6.141680 seconds</w:t>
-      </w:r>
-    </w:p>
-    <w:p>
-      <w:pPr>
-        <w:pStyle w:val="Code"/>
-      </w:pPr>
-      <w:r>
-        <w:t>Number of scripts executed: 340000 (420959 per second)</w:t>
-      </w:r>
-    </w:p>
-    <w:p>
-      <w:pPr>
-        <w:pStyle w:val="Code"/>
-      </w:pPr>
-      <w:r>
-        <w:t>Number of scripts completed: 40000 (49524 per second)</w:t>
+        <w:t>Total run time: 0.678510 seconds</w:t>
+      </w:r>
+    </w:p>
+    <w:p>
+      <w:pPr>
+        <w:pStyle w:val="Code"/>
+      </w:pPr>
+      <w:r>
+        <w:t>Total script execution time: 5.223381 seconds</w:t>
+      </w:r>
+    </w:p>
+    <w:p>
+      <w:pPr>
+        <w:pStyle w:val="Code"/>
+      </w:pPr>
+      <w:r>
+        <w:t>Number of scripts executed: 340000 (501097 per second)</w:t>
+      </w:r>
+    </w:p>
+    <w:p>
+      <w:pPr>
+        <w:pStyle w:val="Code"/>
+      </w:pPr>
+      <w:r>
+        <w:t>Number of scripts completed: 40000 (58952 per second)</w:t>
       </w:r>
     </w:p>
     <w:p>
@@ -660,14 +661,13 @@
         </w:rPr>
       </w:pPr>
       <w:r>
-        <w:t>Number of instructions executed: 22880000 (28.33M per second)</w:t>
+        <w:t>Number of instructions executed: 22880000 (33.72M per second)</w:t>
       </w:r>
     </w:p>
     <w:p>
       <w:pPr>
         <w:pStyle w:val="Heading2"/>
       </w:pPr>
-      <w:bookmarkStart w:id="7" w:name="_Toc491119563"/>
       <w:r>
         <w:t>Machine Two</w:t>
       </w:r>
@@ -748,39 +748,39 @@
         <w:pStyle w:val="Code"/>
       </w:pPr>
       <w:r>
-        <w:t>Total run time: 3.370361 seconds</w:t>
-      </w:r>
-    </w:p>
-    <w:p>
-      <w:pPr>
-        <w:pStyle w:val="Code"/>
-      </w:pPr>
-      <w:r>
-        <w:t>Total script execution time: 3.300054 seconds</w:t>
-      </w:r>
-    </w:p>
-    <w:p>
-      <w:pPr>
-        <w:pStyle w:val="Code"/>
-      </w:pPr>
-      <w:r>
-        <w:t>Number of scripts executed: 340000 (100879 per second)</w:t>
-      </w:r>
-    </w:p>
-    <w:p>
-      <w:pPr>
-        <w:pStyle w:val="Code"/>
-      </w:pPr>
-      <w:r>
-        <w:t>Number of scripts completed: 40000 (11868 per second)</w:t>
-      </w:r>
-    </w:p>
-    <w:p>
-      <w:pPr>
-        <w:pStyle w:val="Code"/>
-      </w:pPr>
-      <w:r>
-        <w:t>Number of instructions executed: 22880000 (6.79M per second)</w:t>
+        <w:t>Total run time: 2.787829 seconds</w:t>
+      </w:r>
+    </w:p>
+    <w:p>
+      <w:pPr>
+        <w:pStyle w:val="Code"/>
+      </w:pPr>
+      <w:r>
+        <w:t>Total script execution time: 2.723717 seconds</w:t>
+      </w:r>
+    </w:p>
+    <w:p>
+      <w:pPr>
+        <w:pStyle w:val="Code"/>
+      </w:pPr>
+      <w:r>
+        <w:t>Number of scripts executed: 340000 (121958 per second)</w:t>
+      </w:r>
+    </w:p>
+    <w:p>
+      <w:pPr>
+        <w:pStyle w:val="Code"/>
+      </w:pPr>
+      <w:r>
+        <w:t>Number of scripts completed: 40000 (14348 per second)</w:t>
+      </w:r>
+    </w:p>
+    <w:p>
+      <w:pPr>
+        <w:pStyle w:val="Code"/>
+      </w:pPr>
+      <w:r>
+        <w:t>Number of instructions executed: 22880000 (8.21M per second)</w:t>
       </w:r>
     </w:p>
     <w:p>
@@ -801,39 +801,39 @@
         <w:pStyle w:val="Code"/>
       </w:pPr>
       <w:r>
-        <w:t>Total run time: 1.724174 seconds</w:t>
-      </w:r>
-    </w:p>
-    <w:p>
-      <w:pPr>
-        <w:pStyle w:val="Code"/>
-      </w:pPr>
-      <w:r>
-        <w:t>Total script execution time: 3.348469 seconds</w:t>
-      </w:r>
-    </w:p>
-    <w:p>
-      <w:pPr>
-        <w:pStyle w:val="Code"/>
-      </w:pPr>
-      <w:r>
-        <w:t>Number of scripts executed: 340000 (197195 per second)</w:t>
-      </w:r>
-    </w:p>
-    <w:p>
-      <w:pPr>
-        <w:pStyle w:val="Code"/>
-      </w:pPr>
-      <w:r>
-        <w:t>Number of scripts completed: 40000 (23199 per second)</w:t>
-      </w:r>
-    </w:p>
-    <w:p>
-      <w:pPr>
-        <w:pStyle w:val="Code"/>
-      </w:pPr>
-      <w:r>
-        <w:t>Number of instructions executed: 22880000 (13.27M per second)</w:t>
+        <w:t>Total run time: 1.459643 seconds</w:t>
+      </w:r>
+    </w:p>
+    <w:p>
+      <w:pPr>
+        <w:pStyle w:val="Code"/>
+      </w:pPr>
+      <w:r>
+        <w:t>Total script execution time: 2.825651 seconds</w:t>
+      </w:r>
+    </w:p>
+    <w:p>
+      <w:pPr>
+        <w:pStyle w:val="Code"/>
+      </w:pPr>
+      <w:r>
+        <w:t>Number of scripts executed: 340000 (232933 per second)</w:t>
+      </w:r>
+    </w:p>
+    <w:p>
+      <w:pPr>
+        <w:pStyle w:val="Code"/>
+      </w:pPr>
+      <w:r>
+        <w:t>Number of scripts completed: 40000 (27403 per second)</w:t>
+      </w:r>
+    </w:p>
+    <w:p>
+      <w:pPr>
+        <w:pStyle w:val="Code"/>
+      </w:pPr>
+      <w:r>
+        <w:t>Number of instructions executed: 22880000 (15.68M per second)</w:t>
       </w:r>
     </w:p>
     <w:p>
@@ -854,39 +854,39 @@
         <w:pStyle w:val="Code"/>
       </w:pPr>
       <w:r>
-        <w:t>Total run time: 1.902072 seconds</w:t>
-      </w:r>
-    </w:p>
-    <w:p>
-      <w:pPr>
-        <w:pStyle w:val="Code"/>
-      </w:pPr>
-      <w:r>
-        <w:t>Total script execution time: 5.399718 seconds</w:t>
-      </w:r>
-    </w:p>
-    <w:p>
-      <w:pPr>
-        <w:pStyle w:val="Code"/>
-      </w:pPr>
-      <w:r>
-        <w:t>Number of scripts executed: 340000 (178752 per second)</w:t>
-      </w:r>
-    </w:p>
-    <w:p>
-      <w:pPr>
-        <w:pStyle w:val="Code"/>
-      </w:pPr>
-      <w:r>
-        <w:t>Number of scripts completed: 40000 (21029 per second)</w:t>
-      </w:r>
-    </w:p>
-    <w:p>
-      <w:pPr>
-        <w:pStyle w:val="Code"/>
-      </w:pPr>
-      <w:r>
-        <w:t>Number of instructions executed: 22880000 (12.03M per second)</w:t>
+        <w:t>Total run time: 1.506838 seconds</w:t>
+      </w:r>
+    </w:p>
+    <w:p>
+      <w:pPr>
+        <w:pStyle w:val="Code"/>
+      </w:pPr>
+      <w:r>
+        <w:t>Total script execution time: 4.295106 seconds</w:t>
+      </w:r>
+    </w:p>
+    <w:p>
+      <w:pPr>
+        <w:pStyle w:val="Code"/>
+      </w:pPr>
+      <w:r>
+        <w:t>Number of scripts executed: 340000 (225638 per second)</w:t>
+      </w:r>
+    </w:p>
+    <w:p>
+      <w:pPr>
+        <w:pStyle w:val="Code"/>
+      </w:pPr>
+      <w:r>
+        <w:t>Number of scripts completed: 40000 (26545 per second)</w:t>
+      </w:r>
+    </w:p>
+    <w:p>
+      <w:pPr>
+        <w:pStyle w:val="Code"/>
+      </w:pPr>
+      <w:r>
+        <w:t>Number of instructions executed: 22880000 (15.18M per second)</w:t>
       </w:r>
     </w:p>
     <w:p>
@@ -907,39 +907,39 @@
         <w:pStyle w:val="Code"/>
       </w:pPr>
       <w:r>
-        <w:t>Total run time: 1.875996 seconds</w:t>
-      </w:r>
-    </w:p>
-    <w:p>
-      <w:pPr>
-        <w:pStyle w:val="Code"/>
-      </w:pPr>
-      <w:r>
-        <w:t>Total script execution time: 7.228067 seconds</w:t>
-      </w:r>
-    </w:p>
-    <w:p>
-      <w:pPr>
-        <w:pStyle w:val="Code"/>
-      </w:pPr>
-      <w:r>
-        <w:t>Number of scripts executed: 340000 (181237 per second)</w:t>
-      </w:r>
-    </w:p>
-    <w:p>
-      <w:pPr>
-        <w:pStyle w:val="Code"/>
-      </w:pPr>
-      <w:r>
-        <w:t>Number of scripts completed: 40000 (21322 per second)</w:t>
-      </w:r>
-    </w:p>
-    <w:p>
-      <w:pPr>
-        <w:pStyle w:val="Code"/>
-      </w:pPr>
-      <w:r>
-        <w:t>Number of instructions executed: 22880000 (12.20M per second)</w:t>
+        <w:t>Total run time: 1.867430 seconds</w:t>
+      </w:r>
+    </w:p>
+    <w:p>
+      <w:pPr>
+        <w:pStyle w:val="Code"/>
+      </w:pPr>
+      <w:r>
+        <w:t>Total script execution time: 7.092506 seconds</w:t>
+      </w:r>
+    </w:p>
+    <w:p>
+      <w:pPr>
+        <w:pStyle w:val="Code"/>
+      </w:pPr>
+      <w:r>
+        <w:t>Number of scripts executed: 340000 (182068 per second)</w:t>
+      </w:r>
+    </w:p>
+    <w:p>
+      <w:pPr>
+        <w:pStyle w:val="Code"/>
+      </w:pPr>
+      <w:r>
+        <w:t>Number of scripts completed: 40000 (21419 per second)</w:t>
+      </w:r>
+    </w:p>
+    <w:p>
+      <w:pPr>
+        <w:pStyle w:val="Code"/>
+      </w:pPr>
+      <w:r>
+        <w:t>Number of instructions executed: 22880000 (12.25M per second)</w:t>
       </w:r>
     </w:p>
     <w:p>
@@ -1018,47 +1018,50 @@
         <w:pStyle w:val="Code"/>
       </w:pPr>
       <w:r>
-        <w:t>--- Performance (1 thread) ---</w:t>
-      </w:r>
-    </w:p>
-    <w:p>
-      <w:pPr>
-        <w:pStyle w:val="Code"/>
-      </w:pPr>
-      <w:r>
-        <w:t>Total run time: 1.758575 seconds</w:t>
-      </w:r>
-    </w:p>
-    <w:p>
-      <w:pPr>
-        <w:pStyle w:val="Code"/>
-      </w:pPr>
-      <w:r>
-        <w:t>Total script execution time: 1.718695 seconds</w:t>
-      </w:r>
-    </w:p>
-    <w:p>
-      <w:pPr>
-        <w:pStyle w:val="Code"/>
-      </w:pPr>
-      <w:r>
-        <w:t>Number of scripts executed: 340000 (193338 per second)</w:t>
-      </w:r>
-    </w:p>
-    <w:p>
-      <w:pPr>
-        <w:pStyle w:val="Code"/>
-      </w:pPr>
-      <w:r>
-        <w:t>Number of scripts completed: 40000 (22745 per second)</w:t>
-      </w:r>
-    </w:p>
-    <w:p>
-      <w:pPr>
-        <w:pStyle w:val="Code"/>
-      </w:pPr>
-      <w:r>
-        <w:t>Number of instructions executed: 22880000 (13.01M per second)</w:t>
+        <w:t>-</w:t>
+      </w:r>
+      <w:r>
+        <w:t>-- Performance (1 thread) ---</w:t>
+      </w:r>
+    </w:p>
+    <w:p>
+      <w:pPr>
+        <w:pStyle w:val="Code"/>
+      </w:pPr>
+      <w:r>
+        <w:t>Total run time: 1.511879 seconds</w:t>
+      </w:r>
+    </w:p>
+    <w:p>
+      <w:pPr>
+        <w:pStyle w:val="Code"/>
+      </w:pPr>
+      <w:r>
+        <w:t>Total script execution time: 1.473931 seconds</w:t>
+      </w:r>
+    </w:p>
+    <w:p>
+      <w:pPr>
+        <w:pStyle w:val="Code"/>
+      </w:pPr>
+      <w:r>
+        <w:t>Number of scripts executed: 340000 (224885 per second)</w:t>
+      </w:r>
+    </w:p>
+    <w:p>
+      <w:pPr>
+        <w:pStyle w:val="Code"/>
+      </w:pPr>
+      <w:r>
+        <w:t>Number of scripts completed: 40000 (26457 per second)</w:t>
+      </w:r>
+    </w:p>
+    <w:p>
+      <w:pPr>
+        <w:pStyle w:val="Code"/>
+      </w:pPr>
+      <w:r>
+        <w:t>Number of instructions executed: 22880000 (15.13M per second)</w:t>
       </w:r>
     </w:p>
     <w:p>
@@ -1079,39 +1082,39 @@
         <w:pStyle w:val="Code"/>
       </w:pPr>
       <w:r>
-        <w:t>Total run time: 0.955246 seconds</w:t>
-      </w:r>
-    </w:p>
-    <w:p>
-      <w:pPr>
-        <w:pStyle w:val="Code"/>
-      </w:pPr>
-      <w:r>
-        <w:t>Total script execution time: 1.838553 seconds</w:t>
-      </w:r>
-    </w:p>
-    <w:p>
-      <w:pPr>
-        <w:pStyle w:val="Code"/>
-      </w:pPr>
-      <w:r>
-        <w:t>Number of scripts executed: 340000 (355929 per second)</w:t>
-      </w:r>
-    </w:p>
-    <w:p>
-      <w:pPr>
-        <w:pStyle w:val="Code"/>
-      </w:pPr>
-      <w:r>
-        <w:t>Number of scripts completed: 40000 (41874 per second)</w:t>
-      </w:r>
-    </w:p>
-    <w:p>
-      <w:pPr>
-        <w:pStyle w:val="Code"/>
-      </w:pPr>
-      <w:r>
-        <w:t>Number of instructions executed: 22880000 (23.95M per second)</w:t>
+        <w:t>Total run time: 0.865259 seconds</w:t>
+      </w:r>
+    </w:p>
+    <w:p>
+      <w:pPr>
+        <w:pStyle w:val="Code"/>
+      </w:pPr>
+      <w:r>
+        <w:t>Total script execution time: 1.647602 seconds</w:t>
+      </w:r>
+    </w:p>
+    <w:p>
+      <w:pPr>
+        <w:pStyle w:val="Code"/>
+      </w:pPr>
+      <w:r>
+        <w:t>Number of scripts executed: 340000 (392946 per second)</w:t>
+      </w:r>
+    </w:p>
+    <w:p>
+      <w:pPr>
+        <w:pStyle w:val="Code"/>
+      </w:pPr>
+      <w:r>
+        <w:t>Number of scripts completed: 40000 (46228 per second)</w:t>
+      </w:r>
+    </w:p>
+    <w:p>
+      <w:pPr>
+        <w:pStyle w:val="Code"/>
+      </w:pPr>
+      <w:r>
+        <w:t>Number of instructions executed: 22880000 (26.44M per second)</w:t>
       </w:r>
     </w:p>
     <w:p>
@@ -1132,39 +1135,39 @@
         <w:pStyle w:val="Code"/>
       </w:pPr>
       <w:r>
-        <w:t>Total run time: 0.753214 seconds</w:t>
-      </w:r>
-    </w:p>
-    <w:p>
-      <w:pPr>
-        <w:pStyle w:val="Code"/>
-      </w:pPr>
-      <w:r>
-        <w:t>Total script execution time: 2.112014 seconds</w:t>
-      </w:r>
-    </w:p>
-    <w:p>
-      <w:pPr>
-        <w:pStyle w:val="Code"/>
-      </w:pPr>
-      <w:r>
-        <w:t>Number of scripts executed: 340000 (451399 per second)</w:t>
-      </w:r>
-    </w:p>
-    <w:p>
-      <w:pPr>
-        <w:pStyle w:val="Code"/>
-      </w:pPr>
-      <w:r>
-        <w:t>Number of scripts completed: 40000 (53105 per second)</w:t>
-      </w:r>
-    </w:p>
-    <w:p>
-      <w:pPr>
-        <w:pStyle w:val="Code"/>
-      </w:pPr>
-      <w:r>
-        <w:t>Number of instructions executed: 22880000 (30.38M per second)</w:t>
+        <w:t>Total run time: 0.667076 seconds</w:t>
+      </w:r>
+    </w:p>
+    <w:p>
+      <w:pPr>
+        <w:pStyle w:val="Code"/>
+      </w:pPr>
+      <w:r>
+        <w:t>Total script execution time: 1.887071 seconds</w:t>
+      </w:r>
+    </w:p>
+    <w:p>
+      <w:pPr>
+        <w:pStyle w:val="Code"/>
+      </w:pPr>
+      <w:r>
+        <w:t>Number of scripts executed: 340000 (509687 per second)</w:t>
+      </w:r>
+    </w:p>
+    <w:p>
+      <w:pPr>
+        <w:pStyle w:val="Code"/>
+      </w:pPr>
+      <w:r>
+        <w:t>Number of scripts completed: 40000 (59963 per second)</w:t>
+      </w:r>
+    </w:p>
+    <w:p>
+      <w:pPr>
+        <w:pStyle w:val="Code"/>
+      </w:pPr>
+      <w:r>
+        <w:t>Number of instructions executed: 22880000 (34.30M per second)</w:t>
       </w:r>
     </w:p>
     <w:p>
@@ -1185,39 +1188,42 @@
         <w:pStyle w:val="Code"/>
       </w:pPr>
       <w:r>
-        <w:t>Total run time: 0.649953 seconds</w:t>
-      </w:r>
-    </w:p>
-    <w:p>
-      <w:pPr>
-        <w:pStyle w:val="Code"/>
-      </w:pPr>
-      <w:r>
-        <w:t>Total script execution time: 2.431625 seconds</w:t>
-      </w:r>
-    </w:p>
-    <w:p>
-      <w:pPr>
-        <w:pStyle w:val="Code"/>
-      </w:pPr>
-      <w:r>
-        <w:t>Number of scripts executed: 340000 (523114 per second)</w:t>
-      </w:r>
-    </w:p>
-    <w:p>
-      <w:pPr>
-        <w:pStyle w:val="Code"/>
-      </w:pPr>
-      <w:r>
-        <w:t>Number of scripts completed: 40000 (61542 per second)</w:t>
-      </w:r>
-    </w:p>
-    <w:p>
-      <w:pPr>
-        <w:pStyle w:val="Code"/>
-      </w:pPr>
-      <w:r>
-        <w:t>Number of instructions executed: 22880000 (35.20M per second)</w:t>
+        <w:t>Total run time: 0.612747 seconds</w:t>
+      </w:r>
+    </w:p>
+    <w:p>
+      <w:pPr>
+        <w:pStyle w:val="Code"/>
+      </w:pPr>
+      <w:r>
+        <w:t>Total script execution time: 2.249341 seconds</w:t>
+      </w:r>
+    </w:p>
+    <w:p>
+      <w:pPr>
+        <w:pStyle w:val="Code"/>
+      </w:pPr>
+      <w:r>
+        <w:t>Number of scripts executed: 340000 (554878 per second)</w:t>
+      </w:r>
+    </w:p>
+    <w:p>
+      <w:pPr>
+        <w:pStyle w:val="Code"/>
+      </w:pPr>
+      <w:r>
+        <w:t>Number of scripts completed: 40000 (65279 per second)</w:t>
+      </w:r>
+    </w:p>
+    <w:p>
+      <w:pPr>
+        <w:pStyle w:val="Code"/>
+      </w:pPr>
+      <w:r>
+        <w:t>Number of instructions executed: 22880000 (37.34M per second</w:t>
+      </w:r>
+      <w:r>
+        <w:t>)</w:t>
       </w:r>
     </w:p>
     <w:p>
@@ -1232,7 +1238,19 @@
     </w:p>
     <w:p>
       <w:r>
-        <w:t xml:space="preserve">Jinx single-threaded performance ranges from 6.8 MIPS (Millions of Instructions </w:t>
+        <w:t xml:space="preserve">Jinx single-threaded performance ranges from </w:t>
+      </w:r>
+      <w:r>
+        <w:t>8</w:t>
+      </w:r>
+      <w:r>
+        <w:t>.</w:t>
+      </w:r>
+      <w:r>
+        <w:t>21</w:t>
+      </w:r>
+      <w:r>
+        <w:t xml:space="preserve"> MIPS (Millions of Instructions </w:t>
       </w:r>
       <w:proofErr w:type="gramStart"/>
       <w:r>
@@ -1240,7 +1258,13 @@
       </w:r>
       <w:proofErr w:type="gramEnd"/>
       <w:r>
-        <w:t xml:space="preserve"> Second) to 13 MIPS in this test </w:t>
+        <w:t xml:space="preserve"> Second) to 1</w:t>
+      </w:r>
+      <w:r>
+        <w:t>5.13</w:t>
+      </w:r>
+      <w:r>
+        <w:t xml:space="preserve"> MIPS in this test </w:t>
       </w:r>
       <w:r>
         <w:t>on</w:t>
@@ -1305,7 +1329,16 @@
         <w:t>target</w:t>
       </w:r>
       <w:r>
-        <w:t xml:space="preserve"> machine can execute 6 MIPS </w:t>
+        <w:t xml:space="preserve"> machine can execute</w:t>
+      </w:r>
+      <w:r>
+        <w:t xml:space="preserve"> </w:t>
+      </w:r>
+      <w:r>
+        <w:t>8</w:t>
+      </w:r>
+      <w:r>
+        <w:t xml:space="preserve"> MIPS </w:t>
       </w:r>
       <w:r>
         <w:t>per core</w:t>
@@ -1328,13 +1361,37 @@
         <w:t>resulting in</w:t>
       </w:r>
       <w:r>
-        <w:t xml:space="preserve"> an average of 3.4 instructions per line of code.</w:t>
+        <w:t xml:space="preserve"> an average of 3.4 instructions per line of </w:t>
+      </w:r>
+      <w:r>
+        <w:t xml:space="preserve">source </w:t>
+      </w:r>
+      <w:r>
+        <w:t>code.</w:t>
       </w:r>
     </w:p>
     <w:p>
       <w:r>
         <w:lastRenderedPageBreak/>
-        <w:t xml:space="preserve">Thus, 6 MIPS translates to roughly 1.75 million lines of </w:t>
+        <w:t xml:space="preserve">Thus, </w:t>
+      </w:r>
+      <w:r>
+        <w:t>8</w:t>
+      </w:r>
+      <w:r>
+        <w:t xml:space="preserve"> MIPS translates to roughly </w:t>
+      </w:r>
+      <w:r>
+        <w:t>2</w:t>
+      </w:r>
+      <w:r>
+        <w:t>.</w:t>
+      </w:r>
+      <w:r>
+        <w:t>3</w:t>
+      </w:r>
+      <w:r>
+        <w:t xml:space="preserve">5 million lines of </w:t>
       </w:r>
       <w:r>
         <w:t>scripting</w:t>
@@ -1346,7 +1403,19 @@
         <w:t>approximately</w:t>
       </w:r>
       <w:r>
-        <w:t xml:space="preserve"> 30,000 lines of </w:t>
+        <w:t xml:space="preserve"> 3</w:t>
+      </w:r>
+      <w:r>
+        <w:t>9</w:t>
+      </w:r>
+      <w:r>
+        <w:t>,</w:t>
+      </w:r>
+      <w:r>
+        <w:t>215</w:t>
+      </w:r>
+      <w:r>
+        <w:t xml:space="preserve"> lines of </w:t>
       </w:r>
       <w:r>
         <w:t>scripting</w:t>
@@ -1402,13 +1471,28 @@
         <w:t xml:space="preserve">we can’t allow scripting to monopolize the </w:t>
       </w:r>
       <w:r>
-        <w:t>CPU, so let’s limit it to a total of 3% of a single core.</w:t>
+        <w:t>CPU, so let’s limit the scripting budget</w:t>
+      </w:r>
+      <w:r>
+        <w:t xml:space="preserve"> to 3% of a single core.</w:t>
       </w:r>
       <w:r>
         <w:t xml:space="preserve">  </w:t>
       </w:r>
       <w:r>
-        <w:t>This leaves us with an approximate budget of 875 lines of script</w:t>
+        <w:t xml:space="preserve">This leaves us with an </w:t>
+      </w:r>
+      <w:r>
+        <w:t>estimated</w:t>
+      </w:r>
+      <w:r>
+        <w:t xml:space="preserve"> budget of </w:t>
+      </w:r>
+      <w:r>
+        <w:t>1176</w:t>
+      </w:r>
+      <w:r>
+        <w:t xml:space="preserve"> lines of script</w:t>
       </w:r>
       <w:r>
         <w:t>ing</w:t>
@@ -1443,16 +1527,19 @@
         <w:t xml:space="preserve"> for specific conditions to occur before continuing execution</w:t>
       </w:r>
       <w:r>
-        <w:t>.  In this scenario, a game could easily ru</w:t>
-      </w:r>
-      <w:r>
-        <w:t>n</w:t>
-      </w:r>
-      <w:r>
-        <w:t xml:space="preserve"> hundred</w:t>
-      </w:r>
-      <w:r>
-        <w:t>s of</w:t>
+        <w:t xml:space="preserve">.  In this </w:t>
+      </w:r>
+      <w:r>
+        <w:t xml:space="preserve">scenario, a game could easily be running </w:t>
+      </w:r>
+      <w:r>
+        <w:t>many</w:t>
+      </w:r>
+      <w:r>
+        <w:t xml:space="preserve"> dozens </w:t>
+      </w:r>
+      <w:r>
+        <w:t>of</w:t>
       </w:r>
       <w:r>
         <w:t xml:space="preserve"> scripts simultaneously, so long as </w:t>
@@ -1481,10 +1568,22 @@
         <w:t xml:space="preserve">long, </w:t>
       </w:r>
       <w:r>
-        <w:t>intense computations of any sort, a single script could eas</w:t>
-      </w:r>
-      <w:r>
-        <w:t>ily exceed the allotted budget.  Fortunately, Jinx can put a limit on a single script’s maximum instruction count</w:t>
+        <w:t>intense computations of any sort</w:t>
+      </w:r>
+      <w:r>
+        <w:t xml:space="preserve"> on each frame</w:t>
+      </w:r>
+      <w:r>
+        <w:t>, a single script could eas</w:t>
+      </w:r>
+      <w:r>
+        <w:t xml:space="preserve">ily exceed the allotted </w:t>
+      </w:r>
+      <w:r>
+        <w:t xml:space="preserve">per-frame </w:t>
+      </w:r>
+      <w:r>
+        <w:t>budget.  Fortunately, Jinx can put a limit on a single script’s maximum instruction count</w:t>
       </w:r>
       <w:r>
         <w:t>, effectively throttling it</w:t>
@@ -1551,25 +1650,48 @@
         <w:t xml:space="preserve">the </w:t>
       </w:r>
       <w:r>
-        <w:t>potential issue of too many scripts saturating the game’s primary thread, provided the native functions Jinx calls are also written in a thread-safe manner.</w:t>
-      </w:r>
-      <w:r>
-        <w:t xml:space="preserve">  By moving execution to another core, it becomes possible to execute thousands of lightweight scripts simultaneously, or hundreds of more complex ones.</w:t>
+        <w:t>potential issue of too many scripts saturating the game’s primary thre</w:t>
+      </w:r>
+      <w:bookmarkStart w:id="12" w:name="_GoBack"/>
+      <w:bookmarkEnd w:id="12"/>
+      <w:r>
+        <w:t>ad, provided the native functions Jinx calls are also written in a thread-safe manner.</w:t>
+      </w:r>
+      <w:r>
+        <w:t xml:space="preserve">  By moving execution to another core, it becomes possible to execute </w:t>
+      </w:r>
+      <w:r>
+        <w:t>significantly</w:t>
+      </w:r>
+      <w:r>
+        <w:t xml:space="preserve"> more scripts</w:t>
+      </w:r>
+      <w:r>
+        <w:t>.</w:t>
+      </w:r>
+      <w:r>
+        <w:t xml:space="preserve">  How many more, of course, is simply a function of how much of a CPU budget is given to them.</w:t>
       </w:r>
     </w:p>
     <w:p>
       <w:pPr>
         <w:pStyle w:val="Heading1"/>
       </w:pPr>
-      <w:bookmarkStart w:id="12" w:name="_Toc491119568"/>
+      <w:bookmarkStart w:id="13" w:name="_Toc491119568"/>
       <w:r>
         <w:t>Conclusion</w:t>
       </w:r>
-      <w:bookmarkEnd w:id="12"/>
-    </w:p>
-    <w:p>
-      <w:r>
-        <w:t xml:space="preserve">We see in this paper how Jinx can easily execute several hundred concurrent scripts on modest hardware in real-time without overly taxing hardware, providing said scripts are </w:t>
+      <w:bookmarkEnd w:id="13"/>
+    </w:p>
+    <w:p>
+      <w:r>
+        <w:t xml:space="preserve">We see in this paper how Jinx can easily execute </w:t>
+      </w:r>
+      <w:r>
+        <w:t>many dozens</w:t>
+      </w:r>
+      <w:r>
+        <w:t xml:space="preserve"> concurrent scripts on modest hardware in real-time without overly taxing hardware, providing said scripts are </w:t>
       </w:r>
       <w:r>
         <w:lastRenderedPageBreak/>
@@ -1618,12 +1740,7 @@
         <w:t xml:space="preserve">the bulk of </w:t>
       </w:r>
       <w:r>
-        <w:t xml:space="preserve">your </w:t>
-      </w:r>
-      <w:bookmarkStart w:id="13" w:name="_GoBack"/>
-      <w:bookmarkEnd w:id="13"/>
-      <w:r>
-        <w:t xml:space="preserve">game’s low-level logic in, as it imposes too much runtime overhead for that.  Instead, it is best suited to providing asynchronous control over things such as in-game AI agents, one-off scripted in-game events, </w:t>
+        <w:t xml:space="preserve">your game’s low-level logic in, as it imposes too much runtime overhead for that.  Instead, it is best suited to providing asynchronous control over things such as in-game AI agents, one-off scripted in-game events, </w:t>
       </w:r>
       <w:r>
         <w:t>quest</w:t>
@@ -3967,7 +4084,7 @@
 </file>
 
 <file path=customXml/itemProps1.xml><?xml version="1.0" encoding="utf-8"?>
-<ds:datastoreItem xmlns:ds="http://schemas.openxmlformats.org/officeDocument/2006/customXml" ds:itemID="{BA1E70ED-9513-496E-ADC2-1F75497BC90C}">
+<ds:datastoreItem xmlns:ds="http://schemas.openxmlformats.org/officeDocument/2006/customXml" ds:itemID="{D44F48CE-F5BC-4F80-BCD6-7F861F3CD52B}">
   <ds:schemaRefs>
     <ds:schemaRef ds:uri="http://schemas.openxmlformats.org/officeDocument/2006/bibliography"/>
   </ds:schemaRefs>

</xml_diff>

<commit_message>
Updated version number and documentation
</commit_message>
<xml_diff>
--- a/Docs/Performance.docx
+++ b/Docs/Performance.docx
@@ -254,39 +254,39 @@
         <w:pStyle w:val="Code"/>
       </w:pPr>
       <w:r>
-        <w:t>Total run time: 2.600306 seconds</w:t>
-      </w:r>
-    </w:p>
-    <w:p>
-      <w:pPr>
-        <w:pStyle w:val="Code"/>
-      </w:pPr>
-      <w:r>
-        <w:t>Total script execution time: 2.542499 seconds</w:t>
-      </w:r>
-    </w:p>
-    <w:p>
-      <w:pPr>
-        <w:pStyle w:val="Code"/>
-      </w:pPr>
-      <w:r>
-        <w:t>Number of scripts executed: 340000 (130753 per second)</w:t>
-      </w:r>
-    </w:p>
-    <w:p>
-      <w:pPr>
-        <w:pStyle w:val="Code"/>
-      </w:pPr>
-      <w:r>
-        <w:t>Number of scripts completed: 40000 (15382 per second)</w:t>
-      </w:r>
-    </w:p>
-    <w:p>
-      <w:pPr>
-        <w:pStyle w:val="Code"/>
-      </w:pPr>
-      <w:r>
-        <w:t>Number of instructions executed: 22880000 (8.80M per second)</w:t>
+        <w:t>Total run time: 2.202315 seconds</w:t>
+      </w:r>
+    </w:p>
+    <w:p>
+      <w:pPr>
+        <w:pStyle w:val="Code"/>
+      </w:pPr>
+      <w:r>
+        <w:t>Total script execution time: 2.133571 seconds</w:t>
+      </w:r>
+    </w:p>
+    <w:p>
+      <w:pPr>
+        <w:pStyle w:val="Code"/>
+      </w:pPr>
+      <w:r>
+        <w:t>Number of scripts executed: 340000 (154383 per second)</w:t>
+      </w:r>
+    </w:p>
+    <w:p>
+      <w:pPr>
+        <w:pStyle w:val="Code"/>
+      </w:pPr>
+      <w:r>
+        <w:t>Number of scripts completed: 40000 (18162 per second)</w:t>
+      </w:r>
+    </w:p>
+    <w:p>
+      <w:pPr>
+        <w:pStyle w:val="Code"/>
+      </w:pPr>
+      <w:r>
+        <w:t>Number of instructions executed: 22680000 (10.30M per second)</w:t>
       </w:r>
     </w:p>
     <w:p>
@@ -307,39 +307,39 @@
         <w:pStyle w:val="Code"/>
       </w:pPr>
       <w:r>
-        <w:t>Total run time: 1.472654 seconds</w:t>
-      </w:r>
-    </w:p>
-    <w:p>
-      <w:pPr>
-        <w:pStyle w:val="Code"/>
-      </w:pPr>
-      <w:r>
-        <w:t>Total script execution time: 2.864254 seconds</w:t>
-      </w:r>
-    </w:p>
-    <w:p>
-      <w:pPr>
-        <w:pStyle w:val="Code"/>
-      </w:pPr>
-      <w:r>
-        <w:t>Number of scripts executed: 340000 (230875 per second)</w:t>
-      </w:r>
-    </w:p>
-    <w:p>
-      <w:pPr>
-        <w:pStyle w:val="Code"/>
-      </w:pPr>
-      <w:r>
-        <w:t>Number of scripts completed: 40000 (27161 per second)</w:t>
-      </w:r>
-    </w:p>
-    <w:p>
-      <w:pPr>
-        <w:pStyle w:val="Code"/>
-      </w:pPr>
-      <w:r>
-        <w:t>Number of instructions executed: 22880000 (15.54M per second)</w:t>
+        <w:t>Total run time: 1.135865 seconds</w:t>
+      </w:r>
+    </w:p>
+    <w:p>
+      <w:pPr>
+        <w:pStyle w:val="Code"/>
+      </w:pPr>
+      <w:r>
+        <w:t>Total script execution time: 2.186201 seconds</w:t>
+      </w:r>
+    </w:p>
+    <w:p>
+      <w:pPr>
+        <w:pStyle w:val="Code"/>
+      </w:pPr>
+      <w:r>
+        <w:t>Number of scripts executed: 340000 (299331 per second)</w:t>
+      </w:r>
+    </w:p>
+    <w:p>
+      <w:pPr>
+        <w:pStyle w:val="Code"/>
+      </w:pPr>
+      <w:r>
+        <w:t>Number of scripts completed: 40000 (35215 per second)</w:t>
+      </w:r>
+    </w:p>
+    <w:p>
+      <w:pPr>
+        <w:pStyle w:val="Code"/>
+      </w:pPr>
+      <w:r>
+        <w:t>Number of instructions executed: 22680000 (19.97M per second)</w:t>
       </w:r>
     </w:p>
     <w:p>
@@ -360,39 +360,39 @@
         <w:pStyle w:val="Code"/>
       </w:pPr>
       <w:r>
-        <w:t>Total run time: 1.045632 seconds</w:t>
-      </w:r>
-    </w:p>
-    <w:p>
-      <w:pPr>
-        <w:pStyle w:val="Code"/>
-      </w:pPr>
-      <w:r>
-        <w:t>Total script execution time: 3.029988 seconds</w:t>
-      </w:r>
-    </w:p>
-    <w:p>
-      <w:pPr>
-        <w:pStyle w:val="Code"/>
-      </w:pPr>
-      <w:r>
-        <w:t>Number of scripts executed: 340000 (325162 per second)</w:t>
-      </w:r>
-    </w:p>
-    <w:p>
-      <w:pPr>
-        <w:pStyle w:val="Code"/>
-      </w:pPr>
-      <w:r>
-        <w:t>Number of scripts completed: 40000 (38254 per second)</w:t>
-      </w:r>
-    </w:p>
-    <w:p>
-      <w:pPr>
-        <w:pStyle w:val="Code"/>
-      </w:pPr>
-      <w:r>
-        <w:t>Number of instructions executed: 22880000 (21.88M per second)</w:t>
+        <w:t>Total run time: 0.777065 seconds</w:t>
+      </w:r>
+    </w:p>
+    <w:p>
+      <w:pPr>
+        <w:pStyle w:val="Code"/>
+      </w:pPr>
+      <w:r>
+        <w:t>Total script execution time: 2.232554 seconds</w:t>
+      </w:r>
+    </w:p>
+    <w:p>
+      <w:pPr>
+        <w:pStyle w:val="Code"/>
+      </w:pPr>
+      <w:r>
+        <w:t>Number of scripts executed: 340000 (437543 per second)</w:t>
+      </w:r>
+    </w:p>
+    <w:p>
+      <w:pPr>
+        <w:pStyle w:val="Code"/>
+      </w:pPr>
+      <w:r>
+        <w:t>Number of scripts completed: 40000 (51475 per second)</w:t>
+      </w:r>
+    </w:p>
+    <w:p>
+      <w:pPr>
+        <w:pStyle w:val="Code"/>
+      </w:pPr>
+      <w:r>
+        <w:t>Number of instructions executed: 22680000 (29.19M per second)</w:t>
       </w:r>
     </w:p>
     <w:p>
@@ -413,39 +413,39 @@
         <w:pStyle w:val="Code"/>
       </w:pPr>
       <w:r>
-        <w:t>Total run time: 0.828761 seconds</w:t>
-      </w:r>
-    </w:p>
-    <w:p>
-      <w:pPr>
-        <w:pStyle w:val="Code"/>
-      </w:pPr>
-      <w:r>
-        <w:t>Total script execution time: 3.170520 seconds</w:t>
-      </w:r>
-    </w:p>
-    <w:p>
-      <w:pPr>
-        <w:pStyle w:val="Code"/>
-      </w:pPr>
-      <w:r>
-        <w:t>Number of scripts executed: 340000 (410251 per second)</w:t>
-      </w:r>
-    </w:p>
-    <w:p>
-      <w:pPr>
-        <w:pStyle w:val="Code"/>
-      </w:pPr>
-      <w:r>
-        <w:t>Number of scripts completed: 40000 (48264 per second)</w:t>
-      </w:r>
-    </w:p>
-    <w:p>
-      <w:pPr>
-        <w:pStyle w:val="Code"/>
-      </w:pPr>
-      <w:r>
-        <w:t>Number of instructions executed: 22880000 (27.61M per second)</w:t>
+        <w:t>Total run time: 0.653912 seconds</w:t>
+      </w:r>
+    </w:p>
+    <w:p>
+      <w:pPr>
+        <w:pStyle w:val="Code"/>
+      </w:pPr>
+      <w:r>
+        <w:t>Total script execution time: 2.379712 seconds</w:t>
+      </w:r>
+    </w:p>
+    <w:p>
+      <w:pPr>
+        <w:pStyle w:val="Code"/>
+      </w:pPr>
+      <w:r>
+        <w:t>Number of scripts executed: 340000 (519947 per second)</w:t>
+      </w:r>
+    </w:p>
+    <w:p>
+      <w:pPr>
+        <w:pStyle w:val="Code"/>
+      </w:pPr>
+      <w:r>
+        <w:t>Number of scripts completed: 40000 (61170 per second)</w:t>
+      </w:r>
+    </w:p>
+    <w:p>
+      <w:pPr>
+        <w:pStyle w:val="Code"/>
+      </w:pPr>
+      <w:r>
+        <w:t>Number of instructions executed: 22680000 (34.68M per second)</w:t>
       </w:r>
     </w:p>
     <w:p>
@@ -466,39 +466,39 @@
         <w:pStyle w:val="Code"/>
       </w:pPr>
       <w:r>
-        <w:t>Total run time: 0.813444 seconds</w:t>
-      </w:r>
-    </w:p>
-    <w:p>
-      <w:pPr>
-        <w:pStyle w:val="Code"/>
-      </w:pPr>
-      <w:r>
-        <w:t>Total script execution time: 3.757712 seconds</w:t>
-      </w:r>
-    </w:p>
-    <w:p>
-      <w:pPr>
-        <w:pStyle w:val="Code"/>
-      </w:pPr>
-      <w:r>
-        <w:t>Number of scripts executed: 340000 (417975 per second)</w:t>
-      </w:r>
-    </w:p>
-    <w:p>
-      <w:pPr>
-        <w:pStyle w:val="Code"/>
-      </w:pPr>
-      <w:r>
-        <w:t>Number of scripts completed: 40000 (49173 per second)</w:t>
-      </w:r>
-    </w:p>
-    <w:p>
-      <w:pPr>
-        <w:pStyle w:val="Code"/>
-      </w:pPr>
-      <w:r>
-        <w:t>Number of instructions executed: 22880000 (28.13M per second)</w:t>
+        <w:t>Total run time: 0.740059 seconds</w:t>
+      </w:r>
+    </w:p>
+    <w:p>
+      <w:pPr>
+        <w:pStyle w:val="Code"/>
+      </w:pPr>
+      <w:r>
+        <w:t>Total script execution time: 3.086714 seconds</w:t>
+      </w:r>
+    </w:p>
+    <w:p>
+      <w:pPr>
+        <w:pStyle w:val="Code"/>
+      </w:pPr>
+      <w:r>
+        <w:t>Number of scripts executed: 340000 (459422 per second)</w:t>
+      </w:r>
+    </w:p>
+    <w:p>
+      <w:pPr>
+        <w:pStyle w:val="Code"/>
+      </w:pPr>
+      <w:r>
+        <w:t>Number of scripts completed: 40000 (54049 per second)</w:t>
+      </w:r>
+    </w:p>
+    <w:p>
+      <w:pPr>
+        <w:pStyle w:val="Code"/>
+      </w:pPr>
+      <w:r>
+        <w:t>Number of instructions executed: 22680000 (30.65M per second)</w:t>
       </w:r>
     </w:p>
     <w:p>
@@ -519,39 +519,39 @@
         <w:pStyle w:val="Code"/>
       </w:pPr>
       <w:r>
-        <w:t>Total run time: 0.819450 seconds</w:t>
-      </w:r>
-    </w:p>
-    <w:p>
-      <w:pPr>
-        <w:pStyle w:val="Code"/>
-      </w:pPr>
-      <w:r>
-        <w:t>Total script execution time: 4.307143 seconds</w:t>
-      </w:r>
-    </w:p>
-    <w:p>
-      <w:pPr>
-        <w:pStyle w:val="Code"/>
-      </w:pPr>
-      <w:r>
-        <w:t>Number of scripts executed: 340000 (414912 per second)</w:t>
-      </w:r>
-    </w:p>
-    <w:p>
-      <w:pPr>
-        <w:pStyle w:val="Code"/>
-      </w:pPr>
-      <w:r>
-        <w:t>Number of scripts completed: 40000 (48813 per second)</w:t>
-      </w:r>
-    </w:p>
-    <w:p>
-      <w:pPr>
-        <w:pStyle w:val="Code"/>
-      </w:pPr>
-      <w:r>
-        <w:t>Number of instructions executed: 22880000 (27.92M per second)</w:t>
+        <w:t>Total run time: 0.674198 seconds</w:t>
+      </w:r>
+    </w:p>
+    <w:p>
+      <w:pPr>
+        <w:pStyle w:val="Code"/>
+      </w:pPr>
+      <w:r>
+        <w:t>Total script execution time: 3.230111 seconds</w:t>
+      </w:r>
+    </w:p>
+    <w:p>
+      <w:pPr>
+        <w:pStyle w:val="Code"/>
+      </w:pPr>
+      <w:r>
+        <w:t>Number of scripts executed: 340000 (504302 per second)</w:t>
+      </w:r>
+    </w:p>
+    <w:p>
+      <w:pPr>
+        <w:pStyle w:val="Code"/>
+      </w:pPr>
+      <w:r>
+        <w:t>Number of scripts completed: 40000 (59329 per second)</w:t>
+      </w:r>
+    </w:p>
+    <w:p>
+      <w:pPr>
+        <w:pStyle w:val="Code"/>
+      </w:pPr>
+      <w:r>
+        <w:t>Number of instructions executed: 22680000 (33.64M per second)</w:t>
       </w:r>
     </w:p>
     <w:p>
@@ -572,39 +572,39 @@
         <w:pStyle w:val="Code"/>
       </w:pPr>
       <w:r>
-        <w:t>Total run time: 0.744149 seconds</w:t>
-      </w:r>
-    </w:p>
-    <w:p>
-      <w:pPr>
-        <w:pStyle w:val="Code"/>
-      </w:pPr>
-      <w:r>
-        <w:t>Total script execution time: 4.683302 seconds</w:t>
-      </w:r>
-    </w:p>
-    <w:p>
-      <w:pPr>
-        <w:pStyle w:val="Code"/>
-      </w:pPr>
-      <w:r>
-        <w:t>Number of scripts executed: 340000 (456897 per second)</w:t>
-      </w:r>
-    </w:p>
-    <w:p>
-      <w:pPr>
-        <w:pStyle w:val="Code"/>
-      </w:pPr>
-      <w:r>
-        <w:t>Number of scripts completed: 40000 (53752 per second)</w:t>
-      </w:r>
-    </w:p>
-    <w:p>
-      <w:pPr>
-        <w:pStyle w:val="Code"/>
-      </w:pPr>
-      <w:r>
-        <w:t>Number of instructions executed: 22880000 (30.75M per second)</w:t>
+        <w:t>Total run time: 0.572105 seconds</w:t>
+      </w:r>
+    </w:p>
+    <w:p>
+      <w:pPr>
+        <w:pStyle w:val="Code"/>
+      </w:pPr>
+      <w:r>
+        <w:t>Total script execution time: 3.574720 seconds</w:t>
+      </w:r>
+    </w:p>
+    <w:p>
+      <w:pPr>
+        <w:pStyle w:val="Code"/>
+      </w:pPr>
+      <w:r>
+        <w:t>Number of scripts executed: 340000 (594296 per second)</w:t>
+      </w:r>
+    </w:p>
+    <w:p>
+      <w:pPr>
+        <w:pStyle w:val="Code"/>
+      </w:pPr>
+      <w:r>
+        <w:t>Number of scripts completed: 40000 (69917 per second)</w:t>
+      </w:r>
+    </w:p>
+    <w:p>
+      <w:pPr>
+        <w:pStyle w:val="Code"/>
+      </w:pPr>
+      <w:r>
+        <w:t>Number of instructions executed: 22680000 (39.64M per second)</w:t>
       </w:r>
     </w:p>
     <w:p>
@@ -625,44 +625,45 @@
         <w:pStyle w:val="Code"/>
       </w:pPr>
       <w:r>
-        <w:t>Total run time: 0.678510 seconds</w:t>
-      </w:r>
-    </w:p>
-    <w:p>
-      <w:pPr>
-        <w:pStyle w:val="Code"/>
-      </w:pPr>
-      <w:r>
-        <w:t>Total script execution time: 5.223381 seconds</w:t>
-      </w:r>
-    </w:p>
-    <w:p>
-      <w:pPr>
-        <w:pStyle w:val="Code"/>
-      </w:pPr>
-      <w:r>
-        <w:t>Number of scripts executed: 340000 (501097 per second)</w:t>
-      </w:r>
-    </w:p>
-    <w:p>
-      <w:pPr>
-        <w:pStyle w:val="Code"/>
-      </w:pPr>
-      <w:r>
-        <w:t>Number of scripts completed: 40000 (58952 per second)</w:t>
-      </w:r>
-    </w:p>
-    <w:p>
-      <w:pPr>
-        <w:pStyle w:val="Code"/>
-        <w:rPr>
-          <w:b/>
-          <w:bCs/>
-        </w:rPr>
-      </w:pPr>
-      <w:r>
-        <w:t>Number of instructions executed: 22880000 (33.72M per second)</w:t>
-      </w:r>
+        <w:t>Total run time: 0.519580 seconds</w:t>
+      </w:r>
+    </w:p>
+    <w:p>
+      <w:pPr>
+        <w:pStyle w:val="Code"/>
+      </w:pPr>
+      <w:r>
+        <w:t>Total script execution time: 3.950519 seconds</w:t>
+      </w:r>
+    </w:p>
+    <w:p>
+      <w:pPr>
+        <w:pStyle w:val="Code"/>
+      </w:pPr>
+      <w:r>
+        <w:t>Number of scripts executed: 340000 (654374 per second)</w:t>
+      </w:r>
+    </w:p>
+    <w:p>
+      <w:pPr>
+        <w:pStyle w:val="Code"/>
+      </w:pPr>
+      <w:r>
+        <w:t>Number of scripts completed: 40000 (76985 per second)</w:t>
+      </w:r>
+    </w:p>
+    <w:p>
+      <w:pPr>
+        <w:pStyle w:val="Code"/>
+      </w:pPr>
+      <w:r>
+        <w:t>Number of instructions executed: 22680000 (43.65M per second)</w:t>
+      </w:r>
+    </w:p>
+    <w:p>
+      <w:pPr>
+        <w:pStyle w:val="Code"/>
+      </w:pPr>
     </w:p>
     <w:p>
       <w:pPr>
@@ -748,39 +749,39 @@
         <w:pStyle w:val="Code"/>
       </w:pPr>
       <w:r>
-        <w:t>Total run time: 2.787829 seconds</w:t>
-      </w:r>
-    </w:p>
-    <w:p>
-      <w:pPr>
-        <w:pStyle w:val="Code"/>
-      </w:pPr>
-      <w:r>
-        <w:t>Total script execution time: 2.723717 seconds</w:t>
-      </w:r>
-    </w:p>
-    <w:p>
-      <w:pPr>
-        <w:pStyle w:val="Code"/>
-      </w:pPr>
-      <w:r>
-        <w:t>Number of scripts executed: 340000 (121958 per second)</w:t>
-      </w:r>
-    </w:p>
-    <w:p>
-      <w:pPr>
-        <w:pStyle w:val="Code"/>
-      </w:pPr>
-      <w:r>
-        <w:t>Number of scripts completed: 40000 (14348 per second)</w:t>
-      </w:r>
-    </w:p>
-    <w:p>
-      <w:pPr>
-        <w:pStyle w:val="Code"/>
-      </w:pPr>
-      <w:r>
-        <w:t>Number of instructions executed: 22880000 (8.21M per second)</w:t>
+        <w:t>Total run time: 2.441482 seconds</w:t>
+      </w:r>
+    </w:p>
+    <w:p>
+      <w:pPr>
+        <w:pStyle w:val="Code"/>
+      </w:pPr>
+      <w:r>
+        <w:t>Total script execution time: 2.359848 seconds</w:t>
+      </w:r>
+    </w:p>
+    <w:p>
+      <w:pPr>
+        <w:pStyle w:val="Code"/>
+      </w:pPr>
+      <w:r>
+        <w:t>Number of scripts executed: 340000 (139259 per second)</w:t>
+      </w:r>
+    </w:p>
+    <w:p>
+      <w:pPr>
+        <w:pStyle w:val="Code"/>
+      </w:pPr>
+      <w:r>
+        <w:t>Number of scripts completed: 40000 (16383 per second)</w:t>
+      </w:r>
+    </w:p>
+    <w:p>
+      <w:pPr>
+        <w:pStyle w:val="Code"/>
+      </w:pPr>
+      <w:r>
+        <w:t>Number of instructions executed: 22680000 (9.29M per second)</w:t>
       </w:r>
     </w:p>
     <w:p>
@@ -801,39 +802,39 @@
         <w:pStyle w:val="Code"/>
       </w:pPr>
       <w:r>
-        <w:t>Total run time: 1.459643 seconds</w:t>
-      </w:r>
-    </w:p>
-    <w:p>
-      <w:pPr>
-        <w:pStyle w:val="Code"/>
-      </w:pPr>
-      <w:r>
-        <w:t>Total script execution time: 2.825651 seconds</w:t>
-      </w:r>
-    </w:p>
-    <w:p>
-      <w:pPr>
-        <w:pStyle w:val="Code"/>
-      </w:pPr>
-      <w:r>
-        <w:t>Number of scripts executed: 340000 (232933 per second)</w:t>
-      </w:r>
-    </w:p>
-    <w:p>
-      <w:pPr>
-        <w:pStyle w:val="Code"/>
-      </w:pPr>
-      <w:r>
-        <w:t>Number of scripts completed: 40000 (27403 per second)</w:t>
-      </w:r>
-    </w:p>
-    <w:p>
-      <w:pPr>
-        <w:pStyle w:val="Code"/>
-      </w:pPr>
-      <w:r>
-        <w:t>Number of instructions executed: 22880000 (15.68M per second)</w:t>
+        <w:t>Total run time: 1.228632 seconds</w:t>
+      </w:r>
+    </w:p>
+    <w:p>
+      <w:pPr>
+        <w:pStyle w:val="Code"/>
+      </w:pPr>
+      <w:r>
+        <w:t>Total script execution time: 2.353040 seconds</w:t>
+      </w:r>
+    </w:p>
+    <w:p>
+      <w:pPr>
+        <w:pStyle w:val="Code"/>
+      </w:pPr>
+      <w:r>
+        <w:t>Number of scripts executed: 340000 (276730 per second)</w:t>
+      </w:r>
+    </w:p>
+    <w:p>
+      <w:pPr>
+        <w:pStyle w:val="Code"/>
+      </w:pPr>
+      <w:r>
+        <w:t>Number of scripts completed: 40000 (32556 per second)</w:t>
+      </w:r>
+    </w:p>
+    <w:p>
+      <w:pPr>
+        <w:pStyle w:val="Code"/>
+      </w:pPr>
+      <w:r>
+        <w:t>Number of instructions executed: 22680000 (18.46M per second)</w:t>
       </w:r>
     </w:p>
     <w:p>
@@ -854,39 +855,39 @@
         <w:pStyle w:val="Code"/>
       </w:pPr>
       <w:r>
-        <w:t>Total run time: 1.506838 seconds</w:t>
-      </w:r>
-    </w:p>
-    <w:p>
-      <w:pPr>
-        <w:pStyle w:val="Code"/>
-      </w:pPr>
-      <w:r>
-        <w:t>Total script execution time: 4.295106 seconds</w:t>
-      </w:r>
-    </w:p>
-    <w:p>
-      <w:pPr>
-        <w:pStyle w:val="Code"/>
-      </w:pPr>
-      <w:r>
-        <w:t>Number of scripts executed: 340000 (225638 per second)</w:t>
-      </w:r>
-    </w:p>
-    <w:p>
-      <w:pPr>
-        <w:pStyle w:val="Code"/>
-      </w:pPr>
-      <w:r>
-        <w:t>Number of scripts completed: 40000 (26545 per second)</w:t>
-      </w:r>
-    </w:p>
-    <w:p>
-      <w:pPr>
-        <w:pStyle w:val="Code"/>
-      </w:pPr>
-      <w:r>
-        <w:t>Number of instructions executed: 22880000 (15.18M per second)</w:t>
+        <w:t>Total run time: 1.198851 seconds</w:t>
+      </w:r>
+    </w:p>
+    <w:p>
+      <w:pPr>
+        <w:pStyle w:val="Code"/>
+      </w:pPr>
+      <w:r>
+        <w:t>Total script execution time: 3.436251 seconds</w:t>
+      </w:r>
+    </w:p>
+    <w:p>
+      <w:pPr>
+        <w:pStyle w:val="Code"/>
+      </w:pPr>
+      <w:r>
+        <w:t>Number of scripts executed: 340000 (283604 per second)</w:t>
+      </w:r>
+    </w:p>
+    <w:p>
+      <w:pPr>
+        <w:pStyle w:val="Code"/>
+      </w:pPr>
+      <w:r>
+        <w:t>Number of scripts completed: 40000 (33365 per second)</w:t>
+      </w:r>
+    </w:p>
+    <w:p>
+      <w:pPr>
+        <w:pStyle w:val="Code"/>
+      </w:pPr>
+      <w:r>
+        <w:t>Number of instructions executed: 22680000 (18.92M per second)</w:t>
       </w:r>
     </w:p>
     <w:p>
@@ -907,40 +908,45 @@
         <w:pStyle w:val="Code"/>
       </w:pPr>
       <w:r>
-        <w:t>Total run time: 1.867430 seconds</w:t>
-      </w:r>
-    </w:p>
-    <w:p>
-      <w:pPr>
-        <w:pStyle w:val="Code"/>
-      </w:pPr>
-      <w:r>
-        <w:t>Total script execution time: 7.092506 seconds</w:t>
-      </w:r>
-    </w:p>
-    <w:p>
-      <w:pPr>
-        <w:pStyle w:val="Code"/>
-      </w:pPr>
-      <w:r>
-        <w:t>Number of scripts executed: 340000 (182068 per second)</w:t>
-      </w:r>
-    </w:p>
-    <w:p>
-      <w:pPr>
-        <w:pStyle w:val="Code"/>
-      </w:pPr>
-      <w:r>
-        <w:t>Number of scripts completed: 40000 (21419 per second)</w:t>
-      </w:r>
-    </w:p>
-    <w:p>
-      <w:pPr>
-        <w:pStyle w:val="Code"/>
-      </w:pPr>
-      <w:r>
-        <w:t>Number of instructions executed: 22880000 (12.25M per second)</w:t>
-      </w:r>
+        <w:t>Total run time: 1.252229 seconds</w:t>
+      </w:r>
+    </w:p>
+    <w:p>
+      <w:pPr>
+        <w:pStyle w:val="Code"/>
+      </w:pPr>
+      <w:r>
+        <w:t>Total script execution time: 4.750240 seconds</w:t>
+      </w:r>
+    </w:p>
+    <w:p>
+      <w:pPr>
+        <w:pStyle w:val="Code"/>
+      </w:pPr>
+      <w:r>
+        <w:t>Number of scripts executed: 340000 (271515 per second)</w:t>
+      </w:r>
+    </w:p>
+    <w:p>
+      <w:pPr>
+        <w:pStyle w:val="Code"/>
+      </w:pPr>
+      <w:r>
+        <w:t>Number of scripts completed: 40000 (31943 per second)</w:t>
+      </w:r>
+    </w:p>
+    <w:p>
+      <w:pPr>
+        <w:pStyle w:val="Code"/>
+      </w:pPr>
+      <w:r>
+        <w:t>Number of instructions executed: 22680000 (18.11M per second)</w:t>
+      </w:r>
+    </w:p>
+    <w:p>
+      <w:pPr>
+        <w:pStyle w:val="Code"/>
+      </w:pPr>
     </w:p>
     <w:p>
       <w:pPr>
@@ -982,6 +988,7 @@
         </w:numPr>
       </w:pPr>
       <w:r>
+        <w:lastRenderedPageBreak/>
         <w:t xml:space="preserve">CPU: </w:t>
       </w:r>
       <w:r>
@@ -1009,7 +1016,6 @@
         </w:numPr>
       </w:pPr>
       <w:r>
-        <w:lastRenderedPageBreak/>
         <w:t>Ubuntu 16</w:t>
       </w:r>
     </w:p>
@@ -1018,50 +1024,47 @@
         <w:pStyle w:val="Code"/>
       </w:pPr>
       <w:r>
-        <w:t>-</w:t>
-      </w:r>
-      <w:r>
-        <w:t>-- Performance (1 thread) ---</w:t>
-      </w:r>
-    </w:p>
-    <w:p>
-      <w:pPr>
-        <w:pStyle w:val="Code"/>
-      </w:pPr>
-      <w:r>
-        <w:t>Total run time: 1.511879 seconds</w:t>
-      </w:r>
-    </w:p>
-    <w:p>
-      <w:pPr>
-        <w:pStyle w:val="Code"/>
-      </w:pPr>
-      <w:r>
-        <w:t>Total script execution time: 1.473931 seconds</w:t>
-      </w:r>
-    </w:p>
-    <w:p>
-      <w:pPr>
-        <w:pStyle w:val="Code"/>
-      </w:pPr>
-      <w:r>
-        <w:t>Number of scripts executed: 340000 (224885 per second)</w:t>
-      </w:r>
-    </w:p>
-    <w:p>
-      <w:pPr>
-        <w:pStyle w:val="Code"/>
-      </w:pPr>
-      <w:r>
-        <w:t>Number of scripts completed: 40000 (26457 per second)</w:t>
-      </w:r>
-    </w:p>
-    <w:p>
-      <w:pPr>
-        <w:pStyle w:val="Code"/>
-      </w:pPr>
-      <w:r>
-        <w:t>Number of instructions executed: 22880000 (15.13M per second)</w:t>
+        <w:t>--- Performance (1 thread) ---</w:t>
+      </w:r>
+    </w:p>
+    <w:p>
+      <w:pPr>
+        <w:pStyle w:val="Code"/>
+      </w:pPr>
+      <w:r>
+        <w:t>Total run time: 1.336885 seconds</w:t>
+      </w:r>
+    </w:p>
+    <w:p>
+      <w:pPr>
+        <w:pStyle w:val="Code"/>
+      </w:pPr>
+      <w:r>
+        <w:t>Total script execution time: 1.288403 seconds</w:t>
+      </w:r>
+    </w:p>
+    <w:p>
+      <w:pPr>
+        <w:pStyle w:val="Code"/>
+      </w:pPr>
+      <w:r>
+        <w:t>Number of scripts executed: 340000 (254322 per second)</w:t>
+      </w:r>
+    </w:p>
+    <w:p>
+      <w:pPr>
+        <w:pStyle w:val="Code"/>
+      </w:pPr>
+      <w:r>
+        <w:t>Number of scripts completed: 40000 (29920 per second)</w:t>
+      </w:r>
+    </w:p>
+    <w:p>
+      <w:pPr>
+        <w:pStyle w:val="Code"/>
+      </w:pPr>
+      <w:r>
+        <w:t>Number of instructions executed: 22680000 (16.96M per second)</w:t>
       </w:r>
     </w:p>
     <w:p>
@@ -1082,39 +1085,39 @@
         <w:pStyle w:val="Code"/>
       </w:pPr>
       <w:r>
-        <w:t>Total run time: 0.865259 seconds</w:t>
-      </w:r>
-    </w:p>
-    <w:p>
-      <w:pPr>
-        <w:pStyle w:val="Code"/>
-      </w:pPr>
-      <w:r>
-        <w:t>Total script execution time: 1.647602 seconds</w:t>
-      </w:r>
-    </w:p>
-    <w:p>
-      <w:pPr>
-        <w:pStyle w:val="Code"/>
-      </w:pPr>
-      <w:r>
-        <w:t>Number of scripts executed: 340000 (392946 per second)</w:t>
-      </w:r>
-    </w:p>
-    <w:p>
-      <w:pPr>
-        <w:pStyle w:val="Code"/>
-      </w:pPr>
-      <w:r>
-        <w:t>Number of scripts completed: 40000 (46228 per second)</w:t>
-      </w:r>
-    </w:p>
-    <w:p>
-      <w:pPr>
-        <w:pStyle w:val="Code"/>
-      </w:pPr>
-      <w:r>
-        <w:t>Number of instructions executed: 22880000 (26.44M per second)</w:t>
+        <w:t>Total run time: 0.710623 seconds</w:t>
+      </w:r>
+    </w:p>
+    <w:p>
+      <w:pPr>
+        <w:pStyle w:val="Code"/>
+      </w:pPr>
+      <w:r>
+        <w:t>Total script execution time: 1.328876 seconds</w:t>
+      </w:r>
+    </w:p>
+    <w:p>
+      <w:pPr>
+        <w:pStyle w:val="Code"/>
+      </w:pPr>
+      <w:r>
+        <w:t>Number of scripts executed: 340000 (478453 per second)</w:t>
+      </w:r>
+    </w:p>
+    <w:p>
+      <w:pPr>
+        <w:pStyle w:val="Code"/>
+      </w:pPr>
+      <w:r>
+        <w:t>Number of scripts completed: 40000 (56288 per second)</w:t>
+      </w:r>
+    </w:p>
+    <w:p>
+      <w:pPr>
+        <w:pStyle w:val="Code"/>
+      </w:pPr>
+      <w:r>
+        <w:t>Number of instructions executed: 22680000 (31.92M per second)</w:t>
       </w:r>
     </w:p>
     <w:p>
@@ -1135,39 +1138,39 @@
         <w:pStyle w:val="Code"/>
       </w:pPr>
       <w:r>
-        <w:t>Total run time: 0.667076 seconds</w:t>
-      </w:r>
-    </w:p>
-    <w:p>
-      <w:pPr>
-        <w:pStyle w:val="Code"/>
-      </w:pPr>
-      <w:r>
-        <w:t>Total script execution time: 1.887071 seconds</w:t>
-      </w:r>
-    </w:p>
-    <w:p>
-      <w:pPr>
-        <w:pStyle w:val="Code"/>
-      </w:pPr>
-      <w:r>
-        <w:t>Number of scripts executed: 340000 (509687 per second)</w:t>
-      </w:r>
-    </w:p>
-    <w:p>
-      <w:pPr>
-        <w:pStyle w:val="Code"/>
-      </w:pPr>
-      <w:r>
-        <w:t>Number of scripts completed: 40000 (59963 per second)</w:t>
-      </w:r>
-    </w:p>
-    <w:p>
-      <w:pPr>
-        <w:pStyle w:val="Code"/>
-      </w:pPr>
-      <w:r>
-        <w:t>Number of instructions executed: 22880000 (34.30M per second)</w:t>
+        <w:t>Total run time: 0.506611 seconds</w:t>
+      </w:r>
+    </w:p>
+    <w:p>
+      <w:pPr>
+        <w:pStyle w:val="Code"/>
+      </w:pPr>
+      <w:r>
+        <w:t>Total script execution time: 1.412372 seconds</w:t>
+      </w:r>
+    </w:p>
+    <w:p>
+      <w:pPr>
+        <w:pStyle w:val="Code"/>
+      </w:pPr>
+      <w:r>
+        <w:t>Number of scripts executed: 340000 (671126 per second)</w:t>
+      </w:r>
+    </w:p>
+    <w:p>
+      <w:pPr>
+        <w:pStyle w:val="Code"/>
+      </w:pPr>
+      <w:r>
+        <w:t>Number of scripts completed: 40000 (78956 per second)</w:t>
+      </w:r>
+    </w:p>
+    <w:p>
+      <w:pPr>
+        <w:pStyle w:val="Code"/>
+      </w:pPr>
+      <w:r>
+        <w:t>Number of instructions executed: 22680000 (44.77M per second)</w:t>
       </w:r>
     </w:p>
     <w:p>
@@ -1188,42 +1191,39 @@
         <w:pStyle w:val="Code"/>
       </w:pPr>
       <w:r>
-        <w:t>Total run time: 0.612747 seconds</w:t>
-      </w:r>
-    </w:p>
-    <w:p>
-      <w:pPr>
-        <w:pStyle w:val="Code"/>
-      </w:pPr>
-      <w:r>
-        <w:t>Total script execution time: 2.249341 seconds</w:t>
-      </w:r>
-    </w:p>
-    <w:p>
-      <w:pPr>
-        <w:pStyle w:val="Code"/>
-      </w:pPr>
-      <w:r>
-        <w:t>Number of scripts executed: 340000 (554878 per second)</w:t>
-      </w:r>
-    </w:p>
-    <w:p>
-      <w:pPr>
-        <w:pStyle w:val="Code"/>
-      </w:pPr>
-      <w:r>
-        <w:t>Number of scripts completed: 40000 (65279 per second)</w:t>
-      </w:r>
-    </w:p>
-    <w:p>
-      <w:pPr>
-        <w:pStyle w:val="Code"/>
-      </w:pPr>
-      <w:r>
-        <w:t>Number of instructions executed: 22880000 (37.34M per second</w:t>
-      </w:r>
-      <w:r>
-        <w:t>)</w:t>
+        <w:t>Total run time: 0.430747 seconds</w:t>
+      </w:r>
+    </w:p>
+    <w:p>
+      <w:pPr>
+        <w:pStyle w:val="Code"/>
+      </w:pPr>
+      <w:r>
+        <w:t>Total script execution time: 1.549705 seconds</w:t>
+      </w:r>
+    </w:p>
+    <w:p>
+      <w:pPr>
+        <w:pStyle w:val="Code"/>
+      </w:pPr>
+      <w:r>
+        <w:t>Number of scripts executed: 340000 (789325 per second)</w:t>
+      </w:r>
+    </w:p>
+    <w:p>
+      <w:pPr>
+        <w:pStyle w:val="Code"/>
+      </w:pPr>
+      <w:r>
+        <w:t>Number of scripts completed: 40000 (92861 per second)</w:t>
+      </w:r>
+    </w:p>
+    <w:p>
+      <w:pPr>
+        <w:pStyle w:val="Code"/>
+      </w:pPr>
+      <w:r>
+        <w:t>Number of instructions executed: 22680000 (52.65M per second)</w:t>
       </w:r>
     </w:p>
     <w:p>
@@ -1241,13 +1241,16 @@
         <w:t xml:space="preserve">Jinx single-threaded performance ranges from </w:t>
       </w:r>
       <w:r>
-        <w:t>8</w:t>
+        <w:t>9</w:t>
       </w:r>
       <w:r>
         <w:t>.</w:t>
       </w:r>
       <w:r>
-        <w:t>21</w:t>
+        <w:t>2</w:t>
+      </w:r>
+      <w:r>
+        <w:t>9</w:t>
       </w:r>
       <w:r>
         <w:t xml:space="preserve"> MIPS (Millions of Instructions </w:t>
@@ -1261,7 +1264,13 @@
         <w:t xml:space="preserve"> Second) to 1</w:t>
       </w:r>
       <w:r>
-        <w:t>5.13</w:t>
+        <w:t>6</w:t>
+      </w:r>
+      <w:r>
+        <w:t>.</w:t>
+      </w:r>
+      <w:r>
+        <w:t>96</w:t>
       </w:r>
       <w:r>
         <w:t xml:space="preserve"> MIPS in this test </w:t>
@@ -1335,7 +1344,7 @@
         <w:t xml:space="preserve"> </w:t>
       </w:r>
       <w:r>
-        <w:t>8</w:t>
+        <w:t>10</w:t>
       </w:r>
       <w:r>
         <w:t xml:space="preserve"> MIPS </w:t>
@@ -1388,10 +1397,10 @@
         <w:t>.</w:t>
       </w:r>
       <w:r>
-        <w:t>3</w:t>
-      </w:r>
-      <w:r>
-        <w:t xml:space="preserve">5 million lines of </w:t>
+        <w:t>94</w:t>
+      </w:r>
+      <w:r>
+        <w:t xml:space="preserve"> million lines of </w:t>
       </w:r>
       <w:r>
         <w:t>scripting</w:t>
@@ -1403,7 +1412,10 @@
         <w:t>approximately</w:t>
       </w:r>
       <w:r>
-        <w:t xml:space="preserve"> 3</w:t>
+        <w:t xml:space="preserve"> </w:t>
+      </w:r>
+      <w:r>
+        <w:t>4</w:t>
       </w:r>
       <w:r>
         <w:t>9</w:t>
@@ -1412,7 +1424,13 @@
         <w:t>,</w:t>
       </w:r>
       <w:r>
-        <w:t>215</w:t>
+        <w:t>0</w:t>
+      </w:r>
+      <w:r>
+        <w:t>1</w:t>
+      </w:r>
+      <w:r>
+        <w:t>9</w:t>
       </w:r>
       <w:r>
         <w:t xml:space="preserve"> lines of </w:t>
@@ -1474,7 +1492,13 @@
         <w:t>CPU, so let’s limit the scripting budget</w:t>
       </w:r>
       <w:r>
-        <w:t xml:space="preserve"> to 3% of a single core.</w:t>
+        <w:t xml:space="preserve"> to </w:t>
+      </w:r>
+      <w:r>
+        <w:t>5</w:t>
+      </w:r>
+      <w:r>
+        <w:t>% of a single core.</w:t>
       </w:r>
       <w:r>
         <w:t xml:space="preserve">  </w:t>
@@ -1489,7 +1513,7 @@
         <w:t xml:space="preserve"> budget of </w:t>
       </w:r>
       <w:r>
-        <w:t>1176</w:t>
+        <w:t>2450</w:t>
       </w:r>
       <w:r>
         <w:t xml:space="preserve"> lines of script</w:t>
@@ -1509,6 +1533,8 @@
       <w:r>
         <w:t>.</w:t>
       </w:r>
+      <w:bookmarkStart w:id="11" w:name="_GoBack"/>
+      <w:bookmarkEnd w:id="11"/>
     </w:p>
     <w:p>
       <w:r>
@@ -1602,11 +1628,11 @@
       <w:pPr>
         <w:pStyle w:val="Heading2"/>
       </w:pPr>
-      <w:bookmarkStart w:id="11" w:name="_Toc491119567"/>
+      <w:bookmarkStart w:id="12" w:name="_Toc491119567"/>
       <w:r>
         <w:t>Threaded Performance</w:t>
       </w:r>
-      <w:bookmarkEnd w:id="11"/>
+      <w:bookmarkEnd w:id="12"/>
     </w:p>
     <w:p>
       <w:r>
@@ -1650,12 +1676,7 @@
         <w:t xml:space="preserve">the </w:t>
       </w:r>
       <w:r>
-        <w:t>potential issue of too many scripts saturating the game’s primary thre</w:t>
-      </w:r>
-      <w:bookmarkStart w:id="12" w:name="_GoBack"/>
-      <w:bookmarkEnd w:id="12"/>
-      <w:r>
-        <w:t>ad, provided the native functions Jinx calls are also written in a thread-safe manner.</w:t>
+        <w:t>potential issue of too many scripts saturating the game’s primary thread, provided the native functions Jinx calls are also written in a thread-safe manner.</w:t>
       </w:r>
       <w:r>
         <w:t xml:space="preserve">  By moving execution to another core, it becomes possible to execute </w:t>
@@ -4084,7 +4105,7 @@
 </file>
 
 <file path=customXml/itemProps1.xml><?xml version="1.0" encoding="utf-8"?>
-<ds:datastoreItem xmlns:ds="http://schemas.openxmlformats.org/officeDocument/2006/customXml" ds:itemID="{D44F48CE-F5BC-4F80-BCD6-7F861F3CD52B}">
+<ds:datastoreItem xmlns:ds="http://schemas.openxmlformats.org/officeDocument/2006/customXml" ds:itemID="{863DCF13-3FDF-405C-9F2B-DEE5B5C6FF7F}">
   <ds:schemaRefs>
     <ds:schemaRef ds:uri="http://schemas.openxmlformats.org/officeDocument/2006/bibliography"/>
   </ds:schemaRefs>

</xml_diff>

<commit_message>
Minor correction to performance document
</commit_message>
<xml_diff>
--- a/Docs/Performance.docx
+++ b/Docs/Performance.docx
@@ -1385,7 +1385,7 @@
         <w:t xml:space="preserve">Thus, </w:t>
       </w:r>
       <w:r>
-        <w:t>8</w:t>
+        <w:t>10</w:t>
       </w:r>
       <w:r>
         <w:t xml:space="preserve"> MIPS translates to roughly </w:t>
@@ -1533,136 +1533,148 @@
       <w:r>
         <w:t>.</w:t>
       </w:r>
-      <w:bookmarkStart w:id="11" w:name="_GoBack"/>
+    </w:p>
+    <w:p>
+      <w:r>
+        <w:t>J</w:t>
+      </w:r>
+      <w:r>
+        <w:t>inx scripts are designed to run asy</w:t>
+      </w:r>
+      <w:r>
+        <w:t xml:space="preserve">nchronously, and as such, may employ </w:t>
+      </w:r>
+      <w:r>
+        <w:t>scripting that waits</w:t>
+      </w:r>
+      <w:r>
+        <w:t xml:space="preserve"> for specific conditions to occur before continuing execution</w:t>
+      </w:r>
+      <w:r>
+        <w:t xml:space="preserve">.  In this </w:t>
+      </w:r>
+      <w:r>
+        <w:t xml:space="preserve">scenario, a game could easily be running </w:t>
+      </w:r>
+      <w:r>
+        <w:t>many</w:t>
+      </w:r>
+      <w:r>
+        <w:t xml:space="preserve"> dozens </w:t>
+      </w:r>
+      <w:r>
+        <w:t>of</w:t>
+      </w:r>
+      <w:r>
+        <w:t xml:space="preserve"> scripts simultaneously, so long as </w:t>
+      </w:r>
+      <w:r>
+        <w:t>a significant portion of</w:t>
+      </w:r>
+      <w:r>
+        <w:t xml:space="preserve"> them are in a waiting state at any given time.  This </w:t>
+      </w:r>
+      <w:r>
+        <w:t>is analogous to the efficiency</w:t>
+      </w:r>
+      <w:r>
+        <w:t xml:space="preserve"> of threads when they are waiting for a signal to resume execution.</w:t>
+      </w:r>
+    </w:p>
+    <w:p>
+      <w:r>
+        <w:t>In contrast</w:t>
+      </w:r>
+      <w:r>
+        <w:t xml:space="preserve">, if a script is performing </w:t>
+      </w:r>
+      <w:r>
+        <w:t xml:space="preserve">long, </w:t>
+      </w:r>
+      <w:r>
+        <w:t>intense computations of any sort</w:t>
+      </w:r>
+      <w:r>
+        <w:t xml:space="preserve"> on each frame</w:t>
+      </w:r>
+      <w:r>
+        <w:t>, a single script could eas</w:t>
+      </w:r>
+      <w:r>
+        <w:t xml:space="preserve">ily exceed the allotted </w:t>
+      </w:r>
+      <w:r>
+        <w:t xml:space="preserve">per-frame </w:t>
+      </w:r>
+      <w:r>
+        <w:t>budget.  Fortunately, Jinx can put a limit on a single script’s maximum instruction count</w:t>
+      </w:r>
+      <w:r>
+        <w:t>, effectively throttling it</w:t>
+      </w:r>
+      <w:r>
+        <w:t>.  This means the script will execute over a number of frames, and as such, should not negatively impact the CPU budget</w:t>
+      </w:r>
+      <w:r>
+        <w:t xml:space="preserve"> on any given frame in particular</w:t>
+      </w:r>
+      <w:r>
+        <w:t>.</w:t>
+      </w:r>
+    </w:p>
+    <w:p>
+      <w:pPr>
+        <w:pStyle w:val="Heading2"/>
+      </w:pPr>
+      <w:bookmarkStart w:id="11" w:name="_Toc491119567"/>
+      <w:r>
+        <w:t>Threaded Performance</w:t>
+      </w:r>
       <w:bookmarkEnd w:id="11"/>
     </w:p>
     <w:p>
       <w:r>
-        <w:t>J</w:t>
-      </w:r>
-      <w:r>
-        <w:t>inx scripts are designed to run asy</w:t>
-      </w:r>
-      <w:r>
-        <w:t xml:space="preserve">nchronously, and as such, may employ </w:t>
-      </w:r>
-      <w:r>
-        <w:t>scripting that waits</w:t>
-      </w:r>
-      <w:r>
-        <w:t xml:space="preserve"> for specific conditions to occur before continuing execution</w:t>
-      </w:r>
-      <w:r>
-        <w:t xml:space="preserve">.  In this </w:t>
-      </w:r>
-      <w:r>
-        <w:t xml:space="preserve">scenario, a game could easily be running </w:t>
-      </w:r>
-      <w:r>
-        <w:t>many</w:t>
-      </w:r>
-      <w:r>
-        <w:t xml:space="preserve"> dozens </w:t>
-      </w:r>
-      <w:r>
-        <w:t>of</w:t>
-      </w:r>
-      <w:r>
-        <w:t xml:space="preserve"> scripts simultaneously, so long as </w:t>
-      </w:r>
-      <w:r>
-        <w:t>a significant portion of</w:t>
-      </w:r>
-      <w:r>
-        <w:t xml:space="preserve"> them are in a waiting state at any given time.  This </w:t>
-      </w:r>
-      <w:r>
-        <w:t>is analogous to the efficiency</w:t>
-      </w:r>
-      <w:r>
-        <w:t xml:space="preserve"> of threads when they are waiting for a signal to resume execution.</w:t>
-      </w:r>
-    </w:p>
-    <w:p>
-      <w:r>
-        <w:t>In contrast</w:t>
-      </w:r>
-      <w:r>
-        <w:t xml:space="preserve">, if a script is performing </w:t>
-      </w:r>
-      <w:r>
-        <w:t xml:space="preserve">long, </w:t>
-      </w:r>
-      <w:r>
-        <w:t>intense computations of any sort</w:t>
-      </w:r>
-      <w:r>
-        <w:t xml:space="preserve"> on each frame</w:t>
-      </w:r>
-      <w:r>
-        <w:t>, a single script could eas</w:t>
-      </w:r>
-      <w:r>
-        <w:t xml:space="preserve">ily exceed the allotted </w:t>
-      </w:r>
-      <w:r>
-        <w:t xml:space="preserve">per-frame </w:t>
-      </w:r>
-      <w:r>
-        <w:t>budget.  Fortunately, Jinx can put a limit on a single script’s maximum instruction count</w:t>
-      </w:r>
-      <w:r>
-        <w:t>, effectively throttling it</w:t>
-      </w:r>
-      <w:r>
-        <w:t>.  This means the script will execute over a number of frames, and as such, should not negatively impact the CPU budget</w:t>
-      </w:r>
-      <w:r>
-        <w:t xml:space="preserve"> on any given frame in particular</w:t>
-      </w:r>
-      <w:r>
-        <w:t>.</w:t>
-      </w:r>
-    </w:p>
-    <w:p>
-      <w:pPr>
-        <w:pStyle w:val="Heading2"/>
-      </w:pPr>
-      <w:bookmarkStart w:id="12" w:name="_Toc491119567"/>
-      <w:r>
-        <w:t>Threaded Performance</w:t>
-      </w:r>
+        <w:t xml:space="preserve">You can see that Jinx script execution </w:t>
+      </w:r>
+      <w:r>
+        <w:t>scales in total MIPS</w:t>
+      </w:r>
+      <w:r>
+        <w:t xml:space="preserve"> </w:t>
+      </w:r>
+      <w:r>
+        <w:t>fairly</w:t>
+      </w:r>
+      <w:r>
+        <w:t xml:space="preserve"> well with the number of cores it runs on, but performance benefits tend to drop off sharply when scaling up beyond the number of physical cores and into the range of hardware threads (in two of our test cases, 2 HW threads exist per core).  </w:t>
+      </w:r>
+      <w:r>
+        <w:t xml:space="preserve">In the case of </w:t>
+      </w:r>
+      <w:proofErr w:type="spellStart"/>
+      <w:r>
+        <w:t>macOS</w:t>
+      </w:r>
+      <w:proofErr w:type="spellEnd"/>
+      <w:r>
+        <w:t xml:space="preserve"> test</w:t>
+      </w:r>
+      <w:r>
+        <w:t xml:space="preserve"> and its Dual Core processor, per-thread performance </w:t>
+      </w:r>
+      <w:r>
+        <w:t>drops significantly once the number of</w:t>
+      </w:r>
+      <w:r>
+        <w:t xml:space="preserve"> threads exceed</w:t>
+      </w:r>
+      <w:r>
+        <w:t>s</w:t>
+      </w:r>
+      <w:bookmarkStart w:id="12" w:name="_GoBack"/>
       <w:bookmarkEnd w:id="12"/>
-    </w:p>
-    <w:p>
-      <w:r>
-        <w:t xml:space="preserve">You can see that Jinx script execution </w:t>
-      </w:r>
-      <w:r>
-        <w:t>scales in total MIPS</w:t>
-      </w:r>
-      <w:r>
-        <w:t xml:space="preserve"> </w:t>
-      </w:r>
-      <w:r>
-        <w:t>fairly</w:t>
-      </w:r>
-      <w:r>
-        <w:t xml:space="preserve"> well with the number of cores it runs on, but performance benefits tend to drop off sharply when scaling up beyond the number of physical cores and into the range of hardware threads (in two of our test cases, 2 HW threads exist per core).  </w:t>
-      </w:r>
-      <w:r>
-        <w:t xml:space="preserve">In the case of </w:t>
-      </w:r>
-      <w:proofErr w:type="spellStart"/>
-      <w:r>
-        <w:t>macOS</w:t>
-      </w:r>
-      <w:proofErr w:type="spellEnd"/>
-      <w:r>
-        <w:t xml:space="preserve"> test</w:t>
-      </w:r>
-      <w:r>
-        <w:t xml:space="preserve"> and its Dual Core processor, per-thread performance actually drops once threads exceed the number of physical cores.</w:t>
+      <w:r>
+        <w:t xml:space="preserve"> the number of physical cores.</w:t>
       </w:r>
       <w:r>
         <w:t xml:space="preserve">  </w:t>
@@ -4105,7 +4117,7 @@
 </file>
 
 <file path=customXml/itemProps1.xml><?xml version="1.0" encoding="utf-8"?>
-<ds:datastoreItem xmlns:ds="http://schemas.openxmlformats.org/officeDocument/2006/customXml" ds:itemID="{863DCF13-3FDF-405C-9F2B-DEE5B5C6FF7F}">
+<ds:datastoreItem xmlns:ds="http://schemas.openxmlformats.org/officeDocument/2006/customXml" ds:itemID="{46233262-F565-4B8E-B6BF-150C77DCCAB6}">
   <ds:schemaRefs>
     <ds:schemaRef ds:uri="http://schemas.openxmlformats.org/officeDocument/2006/bibliography"/>
   </ds:schemaRefs>

</xml_diff>

<commit_message>
Minor update to performance paper
</commit_message>
<xml_diff>
--- a/Docs/Performance.docx
+++ b/Docs/Performance.docx
@@ -86,27 +86,32 @@
       </w:pPr>
       <w:bookmarkStart w:id="3" w:name="_Toc491119559"/>
       <w:r>
-        <w:t>Built-In Allocator</w:t>
+        <w:t>Customizable</w:t>
+      </w:r>
+      <w:r>
+        <w:t xml:space="preserve"> Allocator</w:t>
       </w:r>
       <w:bookmarkEnd w:id="3"/>
     </w:p>
     <w:p>
       <w:r>
-        <w:t>Jinx utilizes its own block allocator designed to prioritize efficiency for small, frequent allocations, as is typical of scripting requirements.  Additionally, it makes use of thread-local storage pools to ensure minimal contention between scripts executing indep</w:t>
-      </w:r>
-      <w:r>
-        <w:t>endently on different threads.</w:t>
-      </w:r>
+        <w:t xml:space="preserve">Jinx </w:t>
+      </w:r>
+      <w:r>
+        <w:t>allows the user to supply a custom allocator, potentially enabling better performance than with the default system allocator.</w:t>
+      </w:r>
+      <w:bookmarkStart w:id="4" w:name="_GoBack"/>
+      <w:bookmarkEnd w:id="4"/>
     </w:p>
     <w:p>
       <w:pPr>
         <w:pStyle w:val="Heading2"/>
       </w:pPr>
-      <w:bookmarkStart w:id="4" w:name="_Toc491119560"/>
+      <w:bookmarkStart w:id="5" w:name="_Toc491119560"/>
       <w:r>
         <w:t>Performance APIs</w:t>
       </w:r>
-      <w:bookmarkEnd w:id="4"/>
+      <w:bookmarkEnd w:id="5"/>
     </w:p>
     <w:p>
       <w:r>
@@ -150,12 +155,12 @@
       <w:pPr>
         <w:pStyle w:val="Heading1"/>
       </w:pPr>
-      <w:bookmarkStart w:id="5" w:name="_Toc491119561"/>
+      <w:bookmarkStart w:id="6" w:name="_Toc491119561"/>
       <w:r>
         <w:lastRenderedPageBreak/>
         <w:t>Performance Tests</w:t>
       </w:r>
-      <w:bookmarkEnd w:id="5"/>
+      <w:bookmarkEnd w:id="6"/>
     </w:p>
     <w:p>
       <w:r>
@@ -180,11 +185,11 @@
       <w:pPr>
         <w:pStyle w:val="Heading2"/>
       </w:pPr>
-      <w:bookmarkStart w:id="6" w:name="_Toc491119562"/>
+      <w:bookmarkStart w:id="7" w:name="_Toc491119562"/>
       <w:r>
         <w:t>Machine One</w:t>
       </w:r>
-      <w:bookmarkEnd w:id="6"/>
+      <w:bookmarkEnd w:id="7"/>
     </w:p>
     <w:p>
       <w:pPr>
@@ -244,7 +249,7 @@
       <w:pPr>
         <w:pStyle w:val="Code"/>
       </w:pPr>
-      <w:bookmarkStart w:id="7" w:name="_Toc491119563"/>
+      <w:bookmarkStart w:id="8" w:name="_Toc491119563"/>
       <w:r>
         <w:t>--- Performance (1 thread) ---</w:t>
       </w:r>
@@ -672,7 +677,7 @@
       <w:r>
         <w:t>Machine Two</w:t>
       </w:r>
-      <w:bookmarkEnd w:id="7"/>
+      <w:bookmarkEnd w:id="8"/>
     </w:p>
     <w:p>
       <w:pPr>
@@ -952,11 +957,11 @@
       <w:pPr>
         <w:pStyle w:val="Heading2"/>
       </w:pPr>
-      <w:bookmarkStart w:id="8" w:name="_Toc491119564"/>
+      <w:bookmarkStart w:id="9" w:name="_Toc491119564"/>
       <w:r>
         <w:t>Machine Three</w:t>
       </w:r>
-      <w:bookmarkEnd w:id="8"/>
+      <w:bookmarkEnd w:id="9"/>
     </w:p>
     <w:p>
       <w:pPr>
@@ -1230,11 +1235,11 @@
       <w:pPr>
         <w:pStyle w:val="Heading1"/>
       </w:pPr>
-      <w:bookmarkStart w:id="9" w:name="_Toc491119565"/>
+      <w:bookmarkStart w:id="10" w:name="_Toc491119565"/>
       <w:r>
         <w:t>Analysis</w:t>
       </w:r>
-      <w:bookmarkEnd w:id="9"/>
+      <w:bookmarkEnd w:id="10"/>
     </w:p>
     <w:p>
       <w:r>
@@ -1298,11 +1303,11 @@
       <w:pPr>
         <w:pStyle w:val="Heading2"/>
       </w:pPr>
-      <w:bookmarkStart w:id="10" w:name="_Toc491119566"/>
+      <w:bookmarkStart w:id="11" w:name="_Toc491119566"/>
       <w:r>
         <w:t>Real World Performance Estimation</w:t>
       </w:r>
-      <w:bookmarkEnd w:id="10"/>
+      <w:bookmarkEnd w:id="11"/>
     </w:p>
     <w:p>
       <w:r>
@@ -1626,11 +1631,11 @@
       <w:pPr>
         <w:pStyle w:val="Heading2"/>
       </w:pPr>
-      <w:bookmarkStart w:id="11" w:name="_Toc491119567"/>
+      <w:bookmarkStart w:id="12" w:name="_Toc491119567"/>
       <w:r>
         <w:t>Threaded Performance</w:t>
       </w:r>
-      <w:bookmarkEnd w:id="11"/>
+      <w:bookmarkEnd w:id="12"/>
     </w:p>
     <w:p>
       <w:r>
@@ -1671,8 +1676,6 @@
       <w:r>
         <w:t>s</w:t>
       </w:r>
-      <w:bookmarkStart w:id="12" w:name="_GoBack"/>
-      <w:bookmarkEnd w:id="12"/>
       <w:r>
         <w:t xml:space="preserve"> the number of physical cores.</w:t>
       </w:r>
@@ -4117,7 +4120,7 @@
 </file>
 
 <file path=customXml/itemProps1.xml><?xml version="1.0" encoding="utf-8"?>
-<ds:datastoreItem xmlns:ds="http://schemas.openxmlformats.org/officeDocument/2006/customXml" ds:itemID="{46233262-F565-4B8E-B6BF-150C77DCCAB6}">
+<ds:datastoreItem xmlns:ds="http://schemas.openxmlformats.org/officeDocument/2006/customXml" ds:itemID="{17C6E859-DAF5-4850-B23F-DBF74934924F}">
   <ds:schemaRefs>
     <ds:schemaRef ds:uri="http://schemas.openxmlformats.org/officeDocument/2006/bibliography"/>
   </ds:schemaRefs>

</xml_diff>